<commit_message>
Added report for CG_lab2_Samusev
</commit_message>
<xml_diff>
--- a/Course3/ComputerGraphic/lab1/CG_lab1_Samusev.docx
+++ b/Course3/ComputerGraphic/lab1/CG_lab1_Samusev.docx
@@ -1,6 +1,6 @@
 
 <file path=word/document.xml><?xml version="1.0" encoding="utf-8"?>
-<w:document xmlns:wpc="http://schemas.microsoft.com/office/word/2010/wordprocessingCanvas" xmlns:cx="http://schemas.microsoft.com/office/drawing/2014/chartex" xmlns:cx1="http://schemas.microsoft.com/office/drawing/2015/9/8/chartex" xmlns:mc="http://schemas.openxmlformats.org/markup-compatibility/2006" xmlns:o="urn:schemas-microsoft-com:office:office" xmlns:r="http://schemas.openxmlformats.org/officeDocument/2006/relationships" xmlns:m="http://schemas.openxmlformats.org/officeDocument/2006/math" xmlns:v="urn:schemas-microsoft-com:vml" xmlns:wp14="http://schemas.microsoft.com/office/word/2010/wordprocessingDrawing" xmlns:wp="http://schemas.openxmlformats.org/drawingml/2006/wordprocessingDrawing" xmlns:w10="urn:schemas-microsoft-com:office:word" xmlns:w="http://schemas.openxmlformats.org/wordprocessingml/2006/main" xmlns:w14="http://schemas.microsoft.com/office/word/2010/wordml" xmlns:w15="http://schemas.microsoft.com/office/word/2012/wordml" xmlns:w16se="http://schemas.microsoft.com/office/word/2015/wordml/symex" xmlns:wpg="http://schemas.microsoft.com/office/word/2010/wordprocessingGroup" xmlns:wpi="http://schemas.microsoft.com/office/word/2010/wordprocessingInk" xmlns:wne="http://schemas.microsoft.com/office/word/2006/wordml" xmlns:wps="http://schemas.microsoft.com/office/word/2010/wordprocessingShape" mc:Ignorable="w14 w15 w16se wp14">
+<w:document xmlns:wpc="http://schemas.microsoft.com/office/word/2010/wordprocessingCanvas" xmlns:mc="http://schemas.openxmlformats.org/markup-compatibility/2006" xmlns:o="urn:schemas-microsoft-com:office:office" xmlns:r="http://schemas.openxmlformats.org/officeDocument/2006/relationships" xmlns:m="http://schemas.openxmlformats.org/officeDocument/2006/math" xmlns:v="urn:schemas-microsoft-com:vml" xmlns:wp14="http://schemas.microsoft.com/office/word/2010/wordprocessingDrawing" xmlns:wp="http://schemas.openxmlformats.org/drawingml/2006/wordprocessingDrawing" xmlns:w10="urn:schemas-microsoft-com:office:word" xmlns:w="http://schemas.openxmlformats.org/wordprocessingml/2006/main" xmlns:w14="http://schemas.microsoft.com/office/word/2010/wordml" xmlns:wpg="http://schemas.microsoft.com/office/word/2010/wordprocessingGroup" xmlns:wpi="http://schemas.microsoft.com/office/word/2010/wordprocessingInk" xmlns:wne="http://schemas.microsoft.com/office/word/2006/wordml" xmlns:wps="http://schemas.microsoft.com/office/word/2010/wordprocessingShape" mc:Ignorable="w14 wp14">
   <w:body>
     <w:p>
       <w:pPr>
@@ -166,7 +166,7 @@
         <w:jc w:val="center"/>
       </w:pPr>
       <w:r>
-        <w:t>Вариант №6</w:t>
+        <w:t>Вариант №15</w:t>
       </w:r>
     </w:p>
     <w:p>
@@ -189,6 +189,8 @@
         <w:ind w:firstLine="0"/>
         <w:jc w:val="center"/>
       </w:pPr>
+      <w:bookmarkStart w:id="0" w:name="_GoBack"/>
+      <w:bookmarkEnd w:id="0"/>
     </w:p>
     <w:p>
       <w:pPr>
@@ -334,7 +336,7 @@
                     <pic:cNvPicPr/>
                   </pic:nvPicPr>
                   <pic:blipFill>
-                    <a:blip r:embed="rId8"/>
+                    <a:blip r:embed="rId9"/>
                     <a:stretch>
                       <a:fillRect/>
                     </a:stretch>
@@ -385,7 +387,7 @@
                     <pic:cNvPicPr/>
                   </pic:nvPicPr>
                   <pic:blipFill>
-                    <a:blip r:embed="rId9"/>
+                    <a:blip r:embed="rId10"/>
                     <a:stretch>
                       <a:fillRect/>
                     </a:stretch>
@@ -437,7 +439,7 @@
                     <pic:cNvPicPr/>
                   </pic:nvPicPr>
                   <pic:blipFill>
-                    <a:blip r:embed="rId10"/>
+                    <a:blip r:embed="rId11"/>
                     <a:stretch>
                       <a:fillRect/>
                     </a:stretch>
@@ -512,8 +514,8 @@
             <v:path o:extrusionok="f" gradientshapeok="t" o:connecttype="rect"/>
             <o:lock v:ext="edit" aspectratio="t"/>
           </v:shapetype>
-          <v:shape id="_x0000_i1025" type="#_x0000_t75" style="width:341.25pt;height:11in" o:ole="">
-            <v:imagedata r:id="rId11" o:title=""/>
+          <v:shape id="_x0000_i1025" type="#_x0000_t75" style="width:341.25pt;height:11in">
+            <v:imagedata r:id="rId12" o:title=""/>
           </v:shape>
         </w:object>
       </w:r>
@@ -560,7 +562,7 @@
                     <pic:cNvPicPr/>
                   </pic:nvPicPr>
                   <pic:blipFill>
-                    <a:blip r:embed="rId12"/>
+                    <a:blip r:embed="rId13"/>
                     <a:stretch>
                       <a:fillRect/>
                     </a:stretch>
@@ -585,8 +587,6 @@
       <w:pPr>
         <w:pStyle w:val="Norm"/>
       </w:pPr>
-      <w:bookmarkStart w:id="0" w:name="_GoBack"/>
-      <w:bookmarkEnd w:id="0"/>
     </w:p>
     <w:p>
       <w:pPr>
@@ -614,15 +614,15 @@
         <w:pStyle w:val="Norm"/>
       </w:pPr>
       <w:r>
-        <w:t xml:space="preserve">Растр-это матрица ячеек(пикселей), </w:t>
+        <w:t>Растр-это матрица ячее</w:t>
       </w:r>
       <w:proofErr w:type="gramStart"/>
       <w:r>
-        <w:t>каждый пиксель</w:t>
+        <w:t>к(</w:t>
       </w:r>
       <w:proofErr w:type="gramEnd"/>
       <w:r>
-        <w:t xml:space="preserve"> который может иметь свой цвет. Совокупность пикселей различного цвета образует изображение.</w:t>
+        <w:t>пикселей), каждый пиксель который может иметь свой цвет. Совокупность пикселей различного цвета образует изображение.</w:t>
       </w:r>
     </w:p>
     <w:p>
@@ -642,76 +642,97 @@
       <w:pPr>
         <w:pStyle w:val="Norm"/>
       </w:pPr>
+      <w:r>
+        <w:t>А</w:t>
+      </w:r>
       <w:proofErr w:type="gramStart"/>
       <w:r>
-        <w:t>А)Размер</w:t>
+        <w:t>)Р</w:t>
       </w:r>
       <w:proofErr w:type="gramEnd"/>
       <w:r>
-        <w:t xml:space="preserve"> растра</w:t>
-      </w:r>
-    </w:p>
-    <w:p>
-      <w:pPr>
-        <w:pStyle w:val="Norm"/>
-      </w:pPr>
+        <w:t>азмер растра</w:t>
+      </w:r>
+    </w:p>
+    <w:p>
+      <w:pPr>
+        <w:pStyle w:val="Norm"/>
+      </w:pPr>
+      <w:r>
+        <w:t>Б</w:t>
+      </w:r>
       <w:proofErr w:type="gramStart"/>
       <w:r>
-        <w:t>Б)Форма</w:t>
+        <w:t>)Ф</w:t>
       </w:r>
       <w:proofErr w:type="gramEnd"/>
       <w:r>
-        <w:t xml:space="preserve"> пикселей</w:t>
-      </w:r>
-    </w:p>
-    <w:p>
-      <w:pPr>
-        <w:pStyle w:val="Norm"/>
-      </w:pPr>
+        <w:t>орма пикселей</w:t>
+      </w:r>
+    </w:p>
+    <w:p>
+      <w:pPr>
+        <w:pStyle w:val="Norm"/>
+      </w:pPr>
+      <w:r>
+        <w:t>В</w:t>
+      </w:r>
       <w:proofErr w:type="gramStart"/>
       <w:r>
-        <w:t>В)Количество</w:t>
+        <w:t>)К</w:t>
       </w:r>
       <w:proofErr w:type="gramEnd"/>
       <w:r>
-        <w:t xml:space="preserve"> цветов</w:t>
-      </w:r>
-    </w:p>
-    <w:p>
-      <w:pPr>
-        <w:pStyle w:val="Norm"/>
-      </w:pPr>
+        <w:t>оличество цветов</w:t>
+      </w:r>
+    </w:p>
+    <w:p>
+      <w:pPr>
+        <w:pStyle w:val="Norm"/>
+      </w:pPr>
+      <w:r>
+        <w:t>Г</w:t>
+      </w:r>
       <w:proofErr w:type="gramStart"/>
       <w:r>
-        <w:t>Г)Полутоновые</w:t>
+        <w:t>)П</w:t>
       </w:r>
       <w:proofErr w:type="gramEnd"/>
       <w:r>
-        <w:t xml:space="preserve"> изображения</w:t>
-      </w:r>
-    </w:p>
-    <w:p>
-      <w:pPr>
-        <w:pStyle w:val="Norm"/>
-      </w:pPr>
+        <w:t>олутоновые изображения</w:t>
+      </w:r>
+    </w:p>
+    <w:p>
+      <w:pPr>
+        <w:pStyle w:val="Norm"/>
+      </w:pPr>
+      <w:r>
+        <w:t>Д</w:t>
+      </w:r>
       <w:proofErr w:type="gramStart"/>
       <w:r>
-        <w:t>Д)Цветные</w:t>
+        <w:t>)Ц</w:t>
       </w:r>
       <w:proofErr w:type="gramEnd"/>
       <w:r>
-        <w:t xml:space="preserve"> изображения</w:t>
-      </w:r>
-    </w:p>
-    <w:p>
-      <w:pPr>
-        <w:pStyle w:val="Norm"/>
-      </w:pPr>
+        <w:t>ветные изображения</w:t>
+      </w:r>
+    </w:p>
+    <w:p>
+      <w:pPr>
+        <w:pStyle w:val="Norm"/>
+      </w:pPr>
+      <w:r>
+        <w:t>Е</w:t>
+      </w:r>
       <w:proofErr w:type="gramStart"/>
       <w:r>
-        <w:t>Е)Разрешение</w:t>
+        <w:t>)Р</w:t>
       </w:r>
       <w:proofErr w:type="gramEnd"/>
+      <w:r>
+        <w:t>азрешение</w:t>
+      </w:r>
     </w:p>
     <w:p>
       <w:pPr>
@@ -759,31 +780,15 @@
         <w:pStyle w:val="Norm"/>
       </w:pPr>
       <w:r>
-        <w:t xml:space="preserve">Дисплеи обычно рекомендуется разглядывать с расстояния не ближе 0.5 м. В соответствии с </w:t>
+        <w:t xml:space="preserve">Дисплеи обычно рекомендуется разглядывать с расстояния не ближе 0.5 м. В соответствии с приведенной выше оценкой минимальной разрешающей способности расстоянию 0,5 м соответствует около 200 </w:t>
       </w:r>
       <w:proofErr w:type="spellStart"/>
       <w:r>
-        <w:t>приведенной</w:t>
+        <w:t>dpi</w:t>
       </w:r>
       <w:proofErr w:type="spellEnd"/>
       <w:r>
-        <w:t xml:space="preserve"> выше оценкой минимальной разрешающей способности расстоянию 0,5 м соответствует около 200 </w:t>
-      </w:r>
-      <w:proofErr w:type="spellStart"/>
-      <w:r>
-        <w:t>dpi</w:t>
-      </w:r>
-      <w:proofErr w:type="spellEnd"/>
-      <w:r>
-        <w:t xml:space="preserve">. В современных дисплеях минимальный размер пикселов (пятна) примерно 0,25 мм, что </w:t>
-      </w:r>
-      <w:proofErr w:type="spellStart"/>
-      <w:r>
-        <w:t>дает</w:t>
-      </w:r>
-      <w:proofErr w:type="spellEnd"/>
-      <w:r>
-        <w:t xml:space="preserve"> 100 </w:t>
+        <w:t xml:space="preserve">. В современных дисплеях минимальный размер пикселов (пятна) примерно 0,25 мм, что дает 100 </w:t>
       </w:r>
       <w:proofErr w:type="spellStart"/>
       <w:r>
@@ -840,52 +845,60 @@
       </w:r>
       <w:proofErr w:type="spellEnd"/>
       <w:r>
-        <w:t xml:space="preserve"> - красный, </w:t>
+        <w:t xml:space="preserve"> - красный, зеленый, синий - аддитивная цветовая модель, описывающая физику синтеза лучей и наиболее широко использующаяся в технике. Аддитивной эта модель называется потому, что при сложении (по англ. </w:t>
       </w:r>
       <w:proofErr w:type="spellStart"/>
       <w:r>
-        <w:t>зеленый</w:t>
+        <w:t>addition</w:t>
       </w:r>
       <w:proofErr w:type="spellEnd"/>
       <w:r>
-        <w:t xml:space="preserve">, синий - аддитивная цветовая модель, описывающая физику синтеза лучей и наиболее широко использующаяся в технике. Аддитивной эта модель называется потому, что при сложении (по англ. </w:t>
+        <w:t>) цветов разных каналов происходит сложение лучей, в результате чего мы получаем новые (дополнительные) цвета или оттенки. Изображение в данной цветовой модели состоит из 3-х каналов.</w:t>
+      </w:r>
+    </w:p>
+    <w:p>
+      <w:pPr>
+        <w:pStyle w:val="Norm"/>
+      </w:pPr>
+    </w:p>
+    <w:p>
+      <w:pPr>
+        <w:pStyle w:val="Norm"/>
+      </w:pPr>
+      <w:r>
+        <w:t>5. Формирование треугольника Максвелла</w:t>
+      </w:r>
+    </w:p>
+    <w:p>
+      <w:pPr>
+        <w:pStyle w:val="Norm"/>
+      </w:pPr>
+      <w:r>
+        <w:t>Соотношение коэффициентов r, g и b Максвелл наглядно показал с помощью треугольника, впоследствии названного его именем. Треугольник Максвелла является равносторонним, в его вершинах располагаются основные цвета – R, G и В (рисунок 1.2). Из заданной точки проводятся линии, перпендикулярные сторонам треугольника. Длина каждой линии и показывает соответствующую величину коэффициента г, g или b. Одинаковые значения r = g = b имеют место в центре треугольника и соответствуют белому цвету. Следует также отметить, что некоторый цвет может изображаться как внутренней точкой такого треугольника, так и точкой, лежащей за его пределами. В последнем случае это соответствует отрицательному значению соответствующего цветового коэффициента. Сумма коэффициентов равна высоте треугольника, а при высоте, - равной единице, r + g + b = 1.</w:t>
+      </w:r>
+    </w:p>
+    <w:p>
+      <w:pPr>
+        <w:pStyle w:val="Norm"/>
+      </w:pPr>
+      <w:r>
+        <w:t xml:space="preserve">В качестве основных цветов Максвелл использовал излучения с такими длинами волн – 630, 528 и 457 </w:t>
       </w:r>
       <w:proofErr w:type="spellStart"/>
       <w:r>
-        <w:t>addition</w:t>
+        <w:t>нм</w:t>
       </w:r>
       <w:proofErr w:type="spellEnd"/>
       <w:r>
-        <w:t>) цветов разных каналов происходит сложение лучей, в результате чего мы получаем новые (дополнительные) цвета или оттенки. Изображение в данной цветовой модели состоит из 3-х каналов.</w:t>
-      </w:r>
-    </w:p>
-    <w:p>
-      <w:pPr>
-        <w:pStyle w:val="Norm"/>
-      </w:pPr>
-    </w:p>
-    <w:p>
-      <w:pPr>
-        <w:pStyle w:val="Norm"/>
-      </w:pPr>
-      <w:r>
-        <w:t>5. Формирование треугольника Максвелла</w:t>
-      </w:r>
-    </w:p>
-    <w:p>
-      <w:pPr>
-        <w:pStyle w:val="Norm"/>
-      </w:pPr>
-      <w:r>
-        <w:t>Соотношение коэффициентов r, g и b Максвелл наглядно показал с помощью треугольника, впоследствии названного его именем. Треугольник Максвелла является равносторонним, в его вершинах располагаются основные цвета – R, G и В (рисунок 1.2). Из заданной точки проводятся линии, перпендикулярные сторонам треугольника. Длина каждой линии и показывает соответствующую величину коэффициента г, g или b. Одинаковые значения r = g = b имеют место в центре треугольника и соответствуют белому цвету. Следует также отметить, что некоторый цвет может изображаться как внутренней точкой такого треугольника, так и точкой, лежащей за его пределами. В последнем случае это соответствует отрицательному значению соответствующего цветового коэффициента. Сумма коэффициентов равна высоте треугольника, а при высоте, - равной единице, r + g + b = 1.</w:t>
-      </w:r>
-    </w:p>
-    <w:p>
-      <w:pPr>
-        <w:pStyle w:val="Norm"/>
-      </w:pPr>
-      <w:r>
-        <w:t xml:space="preserve">В качестве основных цветов Максвелл использовал излучения с такими длинами волн – 630, 528 и 457 </w:t>
+        <w:t>.</w:t>
+      </w:r>
+    </w:p>
+    <w:p>
+      <w:pPr>
+        <w:pStyle w:val="Norm"/>
+      </w:pPr>
+      <w:r>
+        <w:t xml:space="preserve">К настоящему времени система RGB является официальным стандартом. Решением Международной Комиссии по Освещению – МКО в 1931 году были стандартизованы основные цвета, которые было рекомендовано использовать в качестве R, G и В. Это монохроматические цвета светового излучения с длинами волн соответственно: R – 700 </w:t>
       </w:r>
       <w:proofErr w:type="spellStart"/>
       <w:r>
@@ -893,6 +906,22 @@
       </w:r>
       <w:proofErr w:type="spellEnd"/>
       <w:r>
+        <w:t xml:space="preserve">; G – 546.1 </w:t>
+      </w:r>
+      <w:proofErr w:type="spellStart"/>
+      <w:r>
+        <w:t>нм</w:t>
+      </w:r>
+      <w:proofErr w:type="spellEnd"/>
+      <w:r>
+        <w:t xml:space="preserve">; В – 435.8 </w:t>
+      </w:r>
+      <w:proofErr w:type="spellStart"/>
+      <w:r>
+        <w:t>нм</w:t>
+      </w:r>
+      <w:proofErr w:type="spellEnd"/>
+      <w:r>
         <w:t>.</w:t>
       </w:r>
     </w:p>
@@ -900,113 +929,33 @@
       <w:pPr>
         <w:pStyle w:val="Norm"/>
       </w:pPr>
-      <w:r>
-        <w:t xml:space="preserve">К настоящему времени система RGB является официальным стандартом. Решением Международной Комиссии по Освещению – МКО в 1931 году были стандартизованы основные цвета, которые было рекомендовано использовать в качестве R, G и В. Это монохроматические цвета светового излучения с длинами волн соответственно: R – 700 </w:t>
-      </w:r>
-      <w:proofErr w:type="spellStart"/>
-      <w:r>
-        <w:t>нм</w:t>
-      </w:r>
-      <w:proofErr w:type="spellEnd"/>
-      <w:r>
-        <w:t xml:space="preserve">; G – 546.1 </w:t>
-      </w:r>
-      <w:proofErr w:type="spellStart"/>
-      <w:r>
-        <w:t>нм</w:t>
-      </w:r>
-      <w:proofErr w:type="spellEnd"/>
-      <w:r>
-        <w:t xml:space="preserve">; В – 435.8 </w:t>
-      </w:r>
-      <w:proofErr w:type="spellStart"/>
-      <w:r>
-        <w:t>нм</w:t>
-      </w:r>
-      <w:proofErr w:type="spellEnd"/>
-      <w:r>
-        <w:t>.</w:t>
-      </w:r>
-    </w:p>
-    <w:p>
-      <w:pPr>
-        <w:pStyle w:val="Norm"/>
-      </w:pPr>
-    </w:p>
-    <w:p>
-      <w:pPr>
-        <w:pStyle w:val="Norm"/>
-      </w:pPr>
-      <w:r>
-        <w:t xml:space="preserve">6. </w:t>
-      </w:r>
-      <w:proofErr w:type="spellStart"/>
-      <w:r>
-        <w:t>Трехмерные</w:t>
-      </w:r>
-      <w:proofErr w:type="spellEnd"/>
-      <w:r>
-        <w:t xml:space="preserve"> координаты RGB</w:t>
-      </w:r>
-    </w:p>
-    <w:p>
-      <w:pPr>
-        <w:pStyle w:val="Norm"/>
-      </w:pPr>
-      <w:r>
-        <w:t xml:space="preserve">Цвет, создаваемый смешиванием </w:t>
-      </w:r>
-      <w:proofErr w:type="spellStart"/>
-      <w:r>
-        <w:t>трех</w:t>
-      </w:r>
-      <w:proofErr w:type="spellEnd"/>
-      <w:r>
-        <w:t xml:space="preserve"> основных компонент, можно представить вектором в </w:t>
-      </w:r>
-      <w:proofErr w:type="spellStart"/>
-      <w:r>
-        <w:t>трехмерной</w:t>
-      </w:r>
-      <w:proofErr w:type="spellEnd"/>
-      <w:r>
-        <w:t xml:space="preserve"> системе координат R, G и В, </w:t>
-      </w:r>
-      <w:proofErr w:type="spellStart"/>
-      <w:r>
-        <w:t>изображенной</w:t>
-      </w:r>
-      <w:proofErr w:type="spellEnd"/>
-      <w:r>
-        <w:t xml:space="preserve"> на рис. 3 </w:t>
-      </w:r>
-      <w:proofErr w:type="spellStart"/>
-      <w:r>
-        <w:t>Черному</w:t>
-      </w:r>
-      <w:proofErr w:type="spellEnd"/>
-      <w:r>
-        <w:t xml:space="preserve"> цвету соответствует центр координат – точка (О, </w:t>
+    </w:p>
+    <w:p>
+      <w:pPr>
+        <w:pStyle w:val="Norm"/>
+      </w:pPr>
+      <w:r>
+        <w:t>6. Трехмерные координаты RGB</w:t>
+      </w:r>
+    </w:p>
+    <w:p>
+      <w:pPr>
+        <w:pStyle w:val="Norm"/>
+      </w:pPr>
+      <w:r>
+        <w:t>Цвет, создаваемый смешиванием трех основных компонент, можно представить вектором в трехмерной системе координат R, G и</w:t>
       </w:r>
       <w:proofErr w:type="gramStart"/>
       <w:r>
-        <w:t>О</w:t>
+        <w:t xml:space="preserve"> В</w:t>
       </w:r>
       <w:proofErr w:type="gramEnd"/>
       <w:r>
-        <w:t xml:space="preserve">, О). Белый цвет выражается максимальным значением компонент. Пусть это максимальное значение вдоль каждой оси равно единице. Тогда белый цвет – это вектор (1, 1, 1). Точки, лежащие на диагонали куба от </w:t>
-      </w:r>
-      <w:proofErr w:type="spellStart"/>
-      <w:r>
-        <w:t>черного</w:t>
-      </w:r>
-      <w:proofErr w:type="spellEnd"/>
-      <w:r>
-        <w:t xml:space="preserve"> к белому, соответствуют равным значениям: R = G = В (см. рисунок 1.3). Это градации серого – их можно считать белым цветом различной яркости. Вообще говоря, если все компоненты вектора (r, g, b) умножить </w:t>
+        <w:t xml:space="preserve">, изображенной на рис. 3 Черному цвету соответствует центр координат – точка (О, О, О). Белый цвет выражается максимальным значением компонент. Пусть это максимальное значение вдоль каждой оси равно единице. Тогда белый цвет – это вектор (1, 1, 1). Точки, лежащие на диагонали куба от черного к белому, соответствуют равным значениям: R = G = В (см. рисунок 1.3). Это градации серого – их можно считать белым цветом </w:t>
       </w:r>
       <w:r>
         <w:lastRenderedPageBreak/>
-        <w:t>на одинаковый коэффициент (k = 0...1), то цвет (</w:t>
+        <w:t>различной яркости. Вообще говоря, если все компоненты вектора (r, g, b) умножить на одинаковый коэффициент (k = 0...1), то цвет (</w:t>
       </w:r>
       <w:proofErr w:type="spellStart"/>
       <w:r>
@@ -1073,7 +1022,7 @@
                     </pic:cNvPicPr>
                   </pic:nvPicPr>
                   <pic:blipFill>
-                    <a:blip r:embed="rId13">
+                    <a:blip r:embed="rId14">
                       <a:extLst>
                         <a:ext uri="{28A0092B-C50C-407E-A947-70E740481C1C}">
                           <a14:useLocalDpi xmlns:a14="http://schemas.microsoft.com/office/drawing/2010/main" val="0"/>
@@ -1134,39 +1083,52 @@
       </w:r>
       <w:proofErr w:type="spellEnd"/>
       <w:r>
-        <w:t xml:space="preserve">, в котором каждый компонент представлен в виде байта, что </w:t>
+        <w:t>, в котором каждый компонент представлен в виде байта, что дает 256 градаций яркости для каждого компонента: R=0…255, G=0…255, B=0…255. Количество цветов составляет 256х256х256=16.7 млн (224). </w:t>
+      </w:r>
+    </w:p>
+    <w:p>
+      <w:pPr>
+        <w:pStyle w:val="Norm"/>
+      </w:pPr>
+      <w:r>
+        <w:t>Такой способ кодирования можно назвать компонентным.</w:t>
+      </w:r>
+    </w:p>
+    <w:p>
+      <w:pPr>
+        <w:pStyle w:val="Norm"/>
+      </w:pPr>
+    </w:p>
+    <w:p>
+      <w:pPr>
+        <w:pStyle w:val="Norm"/>
+      </w:pPr>
+      <w:r>
+        <w:t xml:space="preserve">9. Коды изображений </w:t>
       </w:r>
       <w:proofErr w:type="spellStart"/>
       <w:r>
-        <w:t>дает</w:t>
+        <w:t>True</w:t>
       </w:r>
       <w:proofErr w:type="spellEnd"/>
       <w:r>
-        <w:t xml:space="preserve"> 256 градаций яркости для каждого компонента: R=0…255, G=0…255, B=0…255. Количество цветов составляет 256х256х256=16.7 млн (224). </w:t>
-      </w:r>
-    </w:p>
-    <w:p>
-      <w:pPr>
-        <w:pStyle w:val="Norm"/>
-      </w:pPr>
-      <w:r>
-        <w:t>Такой способ кодирования можно назвать компонентным.</w:t>
-      </w:r>
-    </w:p>
-    <w:p>
-      <w:pPr>
-        <w:pStyle w:val="Norm"/>
-      </w:pPr>
-    </w:p>
-    <w:p>
-      <w:pPr>
-        <w:pStyle w:val="Norm"/>
-      </w:pPr>
-      <w:r>
-        <w:t xml:space="preserve">9. Коды изображений </w:t>
+        <w:t xml:space="preserve"> </w:t>
       </w:r>
       <w:proofErr w:type="spellStart"/>
       <w:r>
+        <w:t>Color</w:t>
+      </w:r>
+      <w:proofErr w:type="spellEnd"/>
+    </w:p>
+    <w:p>
+      <w:pPr>
+        <w:pStyle w:val="Norm"/>
+      </w:pPr>
+      <w:r>
+        <w:t xml:space="preserve">Коды изображений </w:t>
+      </w:r>
+      <w:proofErr w:type="spellStart"/>
+      <w:r>
         <w:t>True</w:t>
       </w:r>
       <w:proofErr w:type="spellEnd"/>
@@ -1178,17 +1140,12 @@
         <w:t>Color</w:t>
       </w:r>
       <w:proofErr w:type="spellEnd"/>
-    </w:p>
-    <w:p>
-      <w:pPr>
-        <w:pStyle w:val="Norm"/>
-      </w:pPr>
-      <w:r>
-        <w:t xml:space="preserve">Коды изображений </w:t>
+      <w:r>
+        <w:t xml:space="preserve"> представляются в виде троек байтов, либо упаковываются в длинное целое (четырехбайтное) - 32 бита (так, например, сделано в API Windows): C = 00000000 </w:t>
       </w:r>
       <w:proofErr w:type="spellStart"/>
       <w:r>
-        <w:t>True</w:t>
+        <w:t>bbbbbbbb</w:t>
       </w:r>
       <w:proofErr w:type="spellEnd"/>
       <w:r>
@@ -1196,42 +1153,18 @@
       </w:r>
       <w:proofErr w:type="spellStart"/>
       <w:r>
-        <w:t>Color</w:t>
+        <w:t>gggggggg</w:t>
       </w:r>
       <w:proofErr w:type="spellEnd"/>
       <w:r>
-        <w:t xml:space="preserve"> представляются в виде троек байтов, либо упаковываются в длинное целое (</w:t>
+        <w:t xml:space="preserve"> </w:t>
       </w:r>
       <w:proofErr w:type="spellStart"/>
       <w:r>
-        <w:t>четырехбайтное</w:t>
+        <w:t>rrrrrrrr</w:t>
       </w:r>
       <w:proofErr w:type="spellEnd"/>
       <w:r>
-        <w:t xml:space="preserve">) - 32 бита (так, например, сделано в API Windows): C = 00000000 </w:t>
-      </w:r>
-      <w:proofErr w:type="spellStart"/>
-      <w:r>
-        <w:t>bbbbbbbb</w:t>
-      </w:r>
-      <w:proofErr w:type="spellEnd"/>
-      <w:r>
-        <w:t xml:space="preserve"> </w:t>
-      </w:r>
-      <w:proofErr w:type="spellStart"/>
-      <w:r>
-        <w:t>gggggggg</w:t>
-      </w:r>
-      <w:proofErr w:type="spellEnd"/>
-      <w:r>
-        <w:t xml:space="preserve"> </w:t>
-      </w:r>
-      <w:proofErr w:type="spellStart"/>
-      <w:r>
-        <w:t>rrrrrrrr</w:t>
-      </w:r>
-      <w:proofErr w:type="spellEnd"/>
-      <w:r>
         <w:t>.</w:t>
       </w:r>
     </w:p>
@@ -1257,8 +1190,8 @@
       </w:r>
     </w:p>
     <w:sectPr>
-      <w:footerReference w:type="default" r:id="rId14"/>
-      <w:footerReference w:type="first" r:id="rId15"/>
+      <w:footerReference w:type="default" r:id="rId15"/>
+      <w:footerReference w:type="first" r:id="rId16"/>
       <w:pgSz w:w="11906" w:h="16838"/>
       <w:pgMar w:top="567" w:right="567" w:bottom="567" w:left="1134" w:header="708" w:footer="708" w:gutter="0"/>
       <w:cols w:space="708"/>
@@ -1270,7 +1203,7 @@
 </file>
 
 <file path=word/endnotes.xml><?xml version="1.0" encoding="utf-8"?>
-<w:endnotes xmlns:wpc="http://schemas.microsoft.com/office/word/2010/wordprocessingCanvas" xmlns:cx="http://schemas.microsoft.com/office/drawing/2014/chartex" xmlns:cx1="http://schemas.microsoft.com/office/drawing/2015/9/8/chartex" xmlns:mc="http://schemas.openxmlformats.org/markup-compatibility/2006" xmlns:o="urn:schemas-microsoft-com:office:office" xmlns:r="http://schemas.openxmlformats.org/officeDocument/2006/relationships" xmlns:m="http://schemas.openxmlformats.org/officeDocument/2006/math" xmlns:v="urn:schemas-microsoft-com:vml" xmlns:wp14="http://schemas.microsoft.com/office/word/2010/wordprocessingDrawing" xmlns:wp="http://schemas.openxmlformats.org/drawingml/2006/wordprocessingDrawing" xmlns:w10="urn:schemas-microsoft-com:office:word" xmlns:w="http://schemas.openxmlformats.org/wordprocessingml/2006/main" xmlns:w14="http://schemas.microsoft.com/office/word/2010/wordml" xmlns:w15="http://schemas.microsoft.com/office/word/2012/wordml" xmlns:w16se="http://schemas.microsoft.com/office/word/2015/wordml/symex" xmlns:wpg="http://schemas.microsoft.com/office/word/2010/wordprocessingGroup" xmlns:wpi="http://schemas.microsoft.com/office/word/2010/wordprocessingInk" xmlns:wne="http://schemas.microsoft.com/office/word/2006/wordml" xmlns:wps="http://schemas.microsoft.com/office/word/2010/wordprocessingShape" mc:Ignorable="w14 w15 w16se wp14">
+<w:endnotes xmlns:wpc="http://schemas.microsoft.com/office/word/2010/wordprocessingCanvas" xmlns:mc="http://schemas.openxmlformats.org/markup-compatibility/2006" xmlns:o="urn:schemas-microsoft-com:office:office" xmlns:r="http://schemas.openxmlformats.org/officeDocument/2006/relationships" xmlns:m="http://schemas.openxmlformats.org/officeDocument/2006/math" xmlns:v="urn:schemas-microsoft-com:vml" xmlns:wp14="http://schemas.microsoft.com/office/word/2010/wordprocessingDrawing" xmlns:wp="http://schemas.openxmlformats.org/drawingml/2006/wordprocessingDrawing" xmlns:w10="urn:schemas-microsoft-com:office:word" xmlns:w="http://schemas.openxmlformats.org/wordprocessingml/2006/main" xmlns:w14="http://schemas.microsoft.com/office/word/2010/wordml" xmlns:wpg="http://schemas.microsoft.com/office/word/2010/wordprocessingGroup" xmlns:wpi="http://schemas.microsoft.com/office/word/2010/wordprocessingInk" xmlns:wne="http://schemas.microsoft.com/office/word/2006/wordml" xmlns:wps="http://schemas.microsoft.com/office/word/2010/wordprocessingShape" mc:Ignorable="w14 wp14">
   <w:endnote w:type="separator" w:id="-1">
     <w:p>
       <w:pPr>
@@ -1295,7 +1228,7 @@
 </file>
 
 <file path=word/footer1.xml><?xml version="1.0" encoding="utf-8"?>
-<w:ftr xmlns:wpc="http://schemas.microsoft.com/office/word/2010/wordprocessingCanvas" xmlns:cx="http://schemas.microsoft.com/office/drawing/2014/chartex" xmlns:cx1="http://schemas.microsoft.com/office/drawing/2015/9/8/chartex" xmlns:mc="http://schemas.openxmlformats.org/markup-compatibility/2006" xmlns:o="urn:schemas-microsoft-com:office:office" xmlns:r="http://schemas.openxmlformats.org/officeDocument/2006/relationships" xmlns:m="http://schemas.openxmlformats.org/officeDocument/2006/math" xmlns:v="urn:schemas-microsoft-com:vml" xmlns:wp14="http://schemas.microsoft.com/office/word/2010/wordprocessingDrawing" xmlns:wp="http://schemas.openxmlformats.org/drawingml/2006/wordprocessingDrawing" xmlns:w10="urn:schemas-microsoft-com:office:word" xmlns:w="http://schemas.openxmlformats.org/wordprocessingml/2006/main" xmlns:w14="http://schemas.microsoft.com/office/word/2010/wordml" xmlns:w15="http://schemas.microsoft.com/office/word/2012/wordml" xmlns:w16se="http://schemas.microsoft.com/office/word/2015/wordml/symex" xmlns:wpg="http://schemas.microsoft.com/office/word/2010/wordprocessingGroup" xmlns:wpi="http://schemas.microsoft.com/office/word/2010/wordprocessingInk" xmlns:wne="http://schemas.microsoft.com/office/word/2006/wordml" xmlns:wps="http://schemas.microsoft.com/office/word/2010/wordprocessingShape" mc:Ignorable="w14 w15 w16se wp14">
+<w:ftr xmlns:wpc="http://schemas.microsoft.com/office/word/2010/wordprocessingCanvas" xmlns:mc="http://schemas.openxmlformats.org/markup-compatibility/2006" xmlns:o="urn:schemas-microsoft-com:office:office" xmlns:r="http://schemas.openxmlformats.org/officeDocument/2006/relationships" xmlns:m="http://schemas.openxmlformats.org/officeDocument/2006/math" xmlns:v="urn:schemas-microsoft-com:vml" xmlns:wp14="http://schemas.microsoft.com/office/word/2010/wordprocessingDrawing" xmlns:wp="http://schemas.openxmlformats.org/drawingml/2006/wordprocessingDrawing" xmlns:w10="urn:schemas-microsoft-com:office:word" xmlns:w="http://schemas.openxmlformats.org/wordprocessingml/2006/main" xmlns:w14="http://schemas.microsoft.com/office/word/2010/wordml" xmlns:wpg="http://schemas.microsoft.com/office/word/2010/wordprocessingGroup" xmlns:wpi="http://schemas.microsoft.com/office/word/2010/wordprocessingInk" xmlns:wne="http://schemas.microsoft.com/office/word/2006/wordml" xmlns:wps="http://schemas.microsoft.com/office/word/2010/wordprocessingShape" mc:Ignorable="w14 wp14">
   <w:sdt>
     <w:sdtPr>
       <w:id w:val="-586151148"/>
@@ -1324,7 +1257,7 @@
           <w:rPr>
             <w:noProof/>
           </w:rPr>
-          <w:t>6</w:t>
+          <w:t>4</w:t>
         </w:r>
         <w:r>
           <w:fldChar w:fldCharType="end"/>
@@ -1336,7 +1269,7 @@
 </file>
 
 <file path=word/footer2.xml><?xml version="1.0" encoding="utf-8"?>
-<w:ftr xmlns:wpc="http://schemas.microsoft.com/office/word/2010/wordprocessingCanvas" xmlns:cx="http://schemas.microsoft.com/office/drawing/2014/chartex" xmlns:cx1="http://schemas.microsoft.com/office/drawing/2015/9/8/chartex" xmlns:mc="http://schemas.openxmlformats.org/markup-compatibility/2006" xmlns:o="urn:schemas-microsoft-com:office:office" xmlns:r="http://schemas.openxmlformats.org/officeDocument/2006/relationships" xmlns:m="http://schemas.openxmlformats.org/officeDocument/2006/math" xmlns:v="urn:schemas-microsoft-com:vml" xmlns:wp14="http://schemas.microsoft.com/office/word/2010/wordprocessingDrawing" xmlns:wp="http://schemas.openxmlformats.org/drawingml/2006/wordprocessingDrawing" xmlns:w10="urn:schemas-microsoft-com:office:word" xmlns:w="http://schemas.openxmlformats.org/wordprocessingml/2006/main" xmlns:w14="http://schemas.microsoft.com/office/word/2010/wordml" xmlns:w15="http://schemas.microsoft.com/office/word/2012/wordml" xmlns:w16se="http://schemas.microsoft.com/office/word/2015/wordml/symex" xmlns:wpg="http://schemas.microsoft.com/office/word/2010/wordprocessingGroup" xmlns:wpi="http://schemas.microsoft.com/office/word/2010/wordprocessingInk" xmlns:wne="http://schemas.microsoft.com/office/word/2006/wordml" xmlns:wps="http://schemas.microsoft.com/office/word/2010/wordprocessingShape" mc:Ignorable="w14 w15 w16se wp14">
+<w:ftr xmlns:wpc="http://schemas.microsoft.com/office/word/2010/wordprocessingCanvas" xmlns:mc="http://schemas.openxmlformats.org/markup-compatibility/2006" xmlns:o="urn:schemas-microsoft-com:office:office" xmlns:r="http://schemas.openxmlformats.org/officeDocument/2006/relationships" xmlns:m="http://schemas.openxmlformats.org/officeDocument/2006/math" xmlns:v="urn:schemas-microsoft-com:vml" xmlns:wp14="http://schemas.microsoft.com/office/word/2010/wordprocessingDrawing" xmlns:wp="http://schemas.openxmlformats.org/drawingml/2006/wordprocessingDrawing" xmlns:w10="urn:schemas-microsoft-com:office:word" xmlns:w="http://schemas.openxmlformats.org/wordprocessingml/2006/main" xmlns:w14="http://schemas.microsoft.com/office/word/2010/wordml" xmlns:wpg="http://schemas.microsoft.com/office/word/2010/wordprocessingGroup" xmlns:wpi="http://schemas.microsoft.com/office/word/2010/wordprocessingInk" xmlns:wne="http://schemas.microsoft.com/office/word/2006/wordml" xmlns:wps="http://schemas.microsoft.com/office/word/2010/wordprocessingShape" mc:Ignorable="w14 wp14">
   <w:p>
     <w:pPr>
       <w:pStyle w:val="Norm"/>
@@ -1350,7 +1283,7 @@
 </file>
 
 <file path=word/footnotes.xml><?xml version="1.0" encoding="utf-8"?>
-<w:footnotes xmlns:wpc="http://schemas.microsoft.com/office/word/2010/wordprocessingCanvas" xmlns:cx="http://schemas.microsoft.com/office/drawing/2014/chartex" xmlns:cx1="http://schemas.microsoft.com/office/drawing/2015/9/8/chartex" xmlns:mc="http://schemas.openxmlformats.org/markup-compatibility/2006" xmlns:o="urn:schemas-microsoft-com:office:office" xmlns:r="http://schemas.openxmlformats.org/officeDocument/2006/relationships" xmlns:m="http://schemas.openxmlformats.org/officeDocument/2006/math" xmlns:v="urn:schemas-microsoft-com:vml" xmlns:wp14="http://schemas.microsoft.com/office/word/2010/wordprocessingDrawing" xmlns:wp="http://schemas.openxmlformats.org/drawingml/2006/wordprocessingDrawing" xmlns:w10="urn:schemas-microsoft-com:office:word" xmlns:w="http://schemas.openxmlformats.org/wordprocessingml/2006/main" xmlns:w14="http://schemas.microsoft.com/office/word/2010/wordml" xmlns:w15="http://schemas.microsoft.com/office/word/2012/wordml" xmlns:w16se="http://schemas.microsoft.com/office/word/2015/wordml/symex" xmlns:wpg="http://schemas.microsoft.com/office/word/2010/wordprocessingGroup" xmlns:wpi="http://schemas.microsoft.com/office/word/2010/wordprocessingInk" xmlns:wne="http://schemas.microsoft.com/office/word/2006/wordml" xmlns:wps="http://schemas.microsoft.com/office/word/2010/wordprocessingShape" mc:Ignorable="w14 w15 w16se wp14">
+<w:footnotes xmlns:wpc="http://schemas.microsoft.com/office/word/2010/wordprocessingCanvas" xmlns:mc="http://schemas.openxmlformats.org/markup-compatibility/2006" xmlns:o="urn:schemas-microsoft-com:office:office" xmlns:r="http://schemas.openxmlformats.org/officeDocument/2006/relationships" xmlns:m="http://schemas.openxmlformats.org/officeDocument/2006/math" xmlns:v="urn:schemas-microsoft-com:vml" xmlns:wp14="http://schemas.microsoft.com/office/word/2010/wordprocessingDrawing" xmlns:wp="http://schemas.openxmlformats.org/drawingml/2006/wordprocessingDrawing" xmlns:w10="urn:schemas-microsoft-com:office:word" xmlns:w="http://schemas.openxmlformats.org/wordprocessingml/2006/main" xmlns:w14="http://schemas.microsoft.com/office/word/2010/wordml" xmlns:wpg="http://schemas.microsoft.com/office/word/2010/wordprocessingGroup" xmlns:wpi="http://schemas.microsoft.com/office/word/2010/wordprocessingInk" xmlns:wne="http://schemas.microsoft.com/office/word/2006/wordml" xmlns:wps="http://schemas.microsoft.com/office/word/2010/wordprocessingShape" mc:Ignorable="w14 wp14">
   <w:footnote w:type="separator" w:id="-1">
     <w:p>
       <w:pPr>
@@ -1375,8 +1308,8 @@
 </file>
 
 <file path=word/numbering.xml><?xml version="1.0" encoding="utf-8"?>
-<w:numbering xmlns:wpc="http://schemas.microsoft.com/office/word/2010/wordprocessingCanvas" xmlns:cx="http://schemas.microsoft.com/office/drawing/2014/chartex" xmlns:cx1="http://schemas.microsoft.com/office/drawing/2015/9/8/chartex" xmlns:mc="http://schemas.openxmlformats.org/markup-compatibility/2006" xmlns:o="urn:schemas-microsoft-com:office:office" xmlns:r="http://schemas.openxmlformats.org/officeDocument/2006/relationships" xmlns:m="http://schemas.openxmlformats.org/officeDocument/2006/math" xmlns:v="urn:schemas-microsoft-com:vml" xmlns:wp14="http://schemas.microsoft.com/office/word/2010/wordprocessingDrawing" xmlns:wp="http://schemas.openxmlformats.org/drawingml/2006/wordprocessingDrawing" xmlns:w10="urn:schemas-microsoft-com:office:word" xmlns:w="http://schemas.openxmlformats.org/wordprocessingml/2006/main" xmlns:w14="http://schemas.microsoft.com/office/word/2010/wordml" xmlns:w15="http://schemas.microsoft.com/office/word/2012/wordml" xmlns:w16se="http://schemas.microsoft.com/office/word/2015/wordml/symex" xmlns:wpg="http://schemas.microsoft.com/office/word/2010/wordprocessingGroup" xmlns:wpi="http://schemas.microsoft.com/office/word/2010/wordprocessingInk" xmlns:wne="http://schemas.microsoft.com/office/word/2006/wordml" xmlns:wps="http://schemas.microsoft.com/office/word/2010/wordprocessingShape" mc:Ignorable="w14 w15 w16se wp14">
-  <w:abstractNum w:abstractNumId="0" w15:restartNumberingAfterBreak="0">
+<w:numbering xmlns:wpc="http://schemas.microsoft.com/office/word/2010/wordprocessingCanvas" xmlns:mc="http://schemas.openxmlformats.org/markup-compatibility/2006" xmlns:o="urn:schemas-microsoft-com:office:office" xmlns:r="http://schemas.openxmlformats.org/officeDocument/2006/relationships" xmlns:m="http://schemas.openxmlformats.org/officeDocument/2006/math" xmlns:v="urn:schemas-microsoft-com:vml" xmlns:wp14="http://schemas.microsoft.com/office/word/2010/wordprocessingDrawing" xmlns:wp="http://schemas.openxmlformats.org/drawingml/2006/wordprocessingDrawing" xmlns:w10="urn:schemas-microsoft-com:office:word" xmlns:w="http://schemas.openxmlformats.org/wordprocessingml/2006/main" xmlns:w14="http://schemas.microsoft.com/office/word/2010/wordml" xmlns:wpg="http://schemas.microsoft.com/office/word/2010/wordprocessingGroup" xmlns:wpi="http://schemas.microsoft.com/office/word/2010/wordprocessingInk" xmlns:wne="http://schemas.microsoft.com/office/word/2006/wordml" xmlns:wps="http://schemas.microsoft.com/office/word/2010/wordprocessingShape" mc:Ignorable="w14 wp14">
+  <w:abstractNum w:abstractNumId="0">
     <w:nsid w:val="13345AB7"/>
     <w:multiLevelType w:val="multilevel"/>
     <w:tmpl w:val="3E6E6C32"/>
@@ -1498,7 +1431,7 @@
       </w:rPr>
     </w:lvl>
   </w:abstractNum>
-  <w:abstractNum w:abstractNumId="1" w15:restartNumberingAfterBreak="0">
+  <w:abstractNum w:abstractNumId="1">
     <w:nsid w:val="13FD0784"/>
     <w:multiLevelType w:val="hybridMultilevel"/>
     <w:tmpl w:val="B978C4B6"/>
@@ -1587,7 +1520,7 @@
       </w:pPr>
     </w:lvl>
   </w:abstractNum>
-  <w:abstractNum w:abstractNumId="2" w15:restartNumberingAfterBreak="0">
+  <w:abstractNum w:abstractNumId="2">
     <w:nsid w:val="24075FE3"/>
     <w:multiLevelType w:val="hybridMultilevel"/>
     <w:tmpl w:val="9328F712"/>
@@ -1689,7 +1622,7 @@
 </file>
 
 <file path=word/styles.xml><?xml version="1.0" encoding="utf-8"?>
-<w:styles xmlns:mc="http://schemas.openxmlformats.org/markup-compatibility/2006" xmlns:r="http://schemas.openxmlformats.org/officeDocument/2006/relationships" xmlns:w="http://schemas.openxmlformats.org/wordprocessingml/2006/main" xmlns:w14="http://schemas.microsoft.com/office/word/2010/wordml" xmlns:w15="http://schemas.microsoft.com/office/word/2012/wordml" xmlns:w16se="http://schemas.microsoft.com/office/word/2015/wordml/symex" mc:Ignorable="w14 w15 w16se">
+<w:styles xmlns:mc="http://schemas.openxmlformats.org/markup-compatibility/2006" xmlns:r="http://schemas.openxmlformats.org/officeDocument/2006/relationships" xmlns:w="http://schemas.openxmlformats.org/wordprocessingml/2006/main" xmlns:w14="http://schemas.microsoft.com/office/word/2010/wordml" mc:Ignorable="w14">
   <w:docDefaults>
     <w:rPrDefault>
       <w:rPr>
@@ -1705,378 +1638,144 @@
       </w:pPr>
     </w:pPrDefault>
   </w:docDefaults>
-  <w:latentStyles w:defLockedState="0" w:defUIPriority="99" w:defSemiHidden="0" w:defUnhideWhenUsed="0" w:defQFormat="0" w:count="371">
-    <w:lsdException w:name="Normal" w:uiPriority="0" w:qFormat="1"/>
-    <w:lsdException w:name="heading 1" w:uiPriority="9" w:qFormat="1"/>
-    <w:lsdException w:name="heading 2" w:semiHidden="1" w:uiPriority="9" w:unhideWhenUsed="1" w:qFormat="1"/>
-    <w:lsdException w:name="heading 3" w:semiHidden="1" w:uiPriority="9" w:unhideWhenUsed="1" w:qFormat="1"/>
-    <w:lsdException w:name="heading 4" w:semiHidden="1" w:uiPriority="9" w:unhideWhenUsed="1" w:qFormat="1"/>
-    <w:lsdException w:name="heading 5" w:semiHidden="1" w:uiPriority="9" w:unhideWhenUsed="1" w:qFormat="1"/>
-    <w:lsdException w:name="heading 6" w:semiHidden="1" w:uiPriority="9" w:unhideWhenUsed="1" w:qFormat="1"/>
-    <w:lsdException w:name="heading 7" w:semiHidden="1" w:uiPriority="9" w:unhideWhenUsed="1" w:qFormat="1"/>
-    <w:lsdException w:name="heading 8" w:semiHidden="1" w:uiPriority="9" w:unhideWhenUsed="1" w:qFormat="1"/>
-    <w:lsdException w:name="heading 9" w:semiHidden="1" w:uiPriority="9" w:unhideWhenUsed="1" w:qFormat="1"/>
-    <w:lsdException w:name="index 1" w:semiHidden="1" w:unhideWhenUsed="1"/>
-    <w:lsdException w:name="index 2" w:semiHidden="1" w:unhideWhenUsed="1"/>
-    <w:lsdException w:name="index 3" w:semiHidden="1" w:unhideWhenUsed="1"/>
-    <w:lsdException w:name="index 4" w:semiHidden="1" w:unhideWhenUsed="1"/>
-    <w:lsdException w:name="index 5" w:semiHidden="1" w:unhideWhenUsed="1"/>
-    <w:lsdException w:name="index 6" w:semiHidden="1" w:unhideWhenUsed="1"/>
-    <w:lsdException w:name="index 7" w:semiHidden="1" w:unhideWhenUsed="1"/>
-    <w:lsdException w:name="index 8" w:semiHidden="1" w:unhideWhenUsed="1"/>
-    <w:lsdException w:name="index 9" w:semiHidden="1" w:unhideWhenUsed="1"/>
-    <w:lsdException w:name="toc 1" w:semiHidden="1" w:uiPriority="39" w:unhideWhenUsed="1"/>
-    <w:lsdException w:name="toc 2" w:semiHidden="1" w:uiPriority="39" w:unhideWhenUsed="1"/>
-    <w:lsdException w:name="toc 3" w:semiHidden="1" w:uiPriority="39" w:unhideWhenUsed="1"/>
-    <w:lsdException w:name="toc 4" w:semiHidden="1" w:uiPriority="39" w:unhideWhenUsed="1"/>
-    <w:lsdException w:name="toc 5" w:semiHidden="1" w:uiPriority="39" w:unhideWhenUsed="1"/>
-    <w:lsdException w:name="toc 6" w:semiHidden="1" w:uiPriority="39" w:unhideWhenUsed="1"/>
-    <w:lsdException w:name="toc 7" w:semiHidden="1" w:uiPriority="39" w:unhideWhenUsed="1"/>
-    <w:lsdException w:name="toc 8" w:semiHidden="1" w:uiPriority="39" w:unhideWhenUsed="1"/>
-    <w:lsdException w:name="toc 9" w:semiHidden="1" w:uiPriority="39" w:unhideWhenUsed="1"/>
-    <w:lsdException w:name="Normal Indent" w:semiHidden="1" w:unhideWhenUsed="1"/>
-    <w:lsdException w:name="footnote text" w:semiHidden="1" w:unhideWhenUsed="1"/>
-    <w:lsdException w:name="annotation text" w:semiHidden="1" w:unhideWhenUsed="1"/>
-    <w:lsdException w:name="header" w:semiHidden="1" w:unhideWhenUsed="1"/>
-    <w:lsdException w:name="footer" w:semiHidden="1" w:unhideWhenUsed="1"/>
-    <w:lsdException w:name="index heading" w:semiHidden="1" w:unhideWhenUsed="1"/>
-    <w:lsdException w:name="caption" w:semiHidden="1" w:uiPriority="35" w:unhideWhenUsed="1" w:qFormat="1"/>
-    <w:lsdException w:name="table of figures" w:semiHidden="1" w:unhideWhenUsed="1"/>
-    <w:lsdException w:name="envelope address" w:semiHidden="1" w:unhideWhenUsed="1"/>
-    <w:lsdException w:name="envelope return" w:semiHidden="1" w:unhideWhenUsed="1"/>
-    <w:lsdException w:name="footnote reference" w:semiHidden="1" w:unhideWhenUsed="1"/>
-    <w:lsdException w:name="annotation reference" w:semiHidden="1" w:unhideWhenUsed="1"/>
-    <w:lsdException w:name="line number" w:semiHidden="1" w:unhideWhenUsed="1"/>
-    <w:lsdException w:name="page number" w:semiHidden="1" w:unhideWhenUsed="1"/>
-    <w:lsdException w:name="endnote reference" w:semiHidden="1" w:unhideWhenUsed="1"/>
-    <w:lsdException w:name="endnote text" w:semiHidden="1" w:unhideWhenUsed="1"/>
-    <w:lsdException w:name="table of authorities" w:semiHidden="1" w:unhideWhenUsed="1"/>
-    <w:lsdException w:name="macro" w:semiHidden="1" w:unhideWhenUsed="1"/>
-    <w:lsdException w:name="toa heading" w:semiHidden="1" w:unhideWhenUsed="1"/>
-    <w:lsdException w:name="List" w:semiHidden="1" w:unhideWhenUsed="1"/>
-    <w:lsdException w:name="List Bullet" w:semiHidden="1" w:unhideWhenUsed="1"/>
-    <w:lsdException w:name="List Number" w:semiHidden="1" w:unhideWhenUsed="1"/>
-    <w:lsdException w:name="List 2" w:semiHidden="1" w:unhideWhenUsed="1"/>
-    <w:lsdException w:name="List 3" w:semiHidden="1" w:unhideWhenUsed="1"/>
-    <w:lsdException w:name="List 4" w:semiHidden="1" w:unhideWhenUsed="1"/>
-    <w:lsdException w:name="List 5" w:semiHidden="1" w:unhideWhenUsed="1"/>
-    <w:lsdException w:name="List Bullet 2" w:semiHidden="1" w:unhideWhenUsed="1"/>
-    <w:lsdException w:name="List Bullet 3" w:semiHidden="1" w:unhideWhenUsed="1"/>
-    <w:lsdException w:name="List Bullet 4" w:semiHidden="1" w:unhideWhenUsed="1"/>
-    <w:lsdException w:name="List Bullet 5" w:semiHidden="1" w:unhideWhenUsed="1"/>
-    <w:lsdException w:name="List Number 2" w:semiHidden="1" w:unhideWhenUsed="1"/>
-    <w:lsdException w:name="List Number 3" w:semiHidden="1" w:unhideWhenUsed="1"/>
-    <w:lsdException w:name="List Number 4" w:semiHidden="1" w:unhideWhenUsed="1"/>
-    <w:lsdException w:name="List Number 5" w:semiHidden="1" w:unhideWhenUsed="1"/>
-    <w:lsdException w:name="Title" w:uiPriority="10" w:qFormat="1"/>
-    <w:lsdException w:name="Closing" w:semiHidden="1" w:unhideWhenUsed="1"/>
-    <w:lsdException w:name="Signature" w:semiHidden="1" w:unhideWhenUsed="1"/>
-    <w:lsdException w:name="Default Paragraph Font" w:semiHidden="1" w:uiPriority="1" w:unhideWhenUsed="1"/>
-    <w:lsdException w:name="Body Text" w:semiHidden="1" w:unhideWhenUsed="1"/>
-    <w:lsdException w:name="Body Text Indent" w:semiHidden="1" w:unhideWhenUsed="1"/>
-    <w:lsdException w:name="List Continue" w:semiHidden="1" w:unhideWhenUsed="1"/>
-    <w:lsdException w:name="List Continue 2" w:semiHidden="1" w:unhideWhenUsed="1"/>
-    <w:lsdException w:name="List Continue 3" w:semiHidden="1" w:unhideWhenUsed="1"/>
-    <w:lsdException w:name="List Continue 4" w:semiHidden="1" w:unhideWhenUsed="1"/>
-    <w:lsdException w:name="List Continue 5" w:semiHidden="1" w:unhideWhenUsed="1"/>
-    <w:lsdException w:name="Message Header" w:semiHidden="1" w:unhideWhenUsed="1"/>
-    <w:lsdException w:name="Subtitle" w:uiPriority="11" w:qFormat="1"/>
-    <w:lsdException w:name="Salutation" w:semiHidden="1" w:unhideWhenUsed="1"/>
-    <w:lsdException w:name="Date" w:semiHidden="1" w:unhideWhenUsed="1"/>
-    <w:lsdException w:name="Body Text First Indent" w:semiHidden="1" w:unhideWhenUsed="1"/>
-    <w:lsdException w:name="Body Text First Indent 2" w:semiHidden="1" w:unhideWhenUsed="1"/>
-    <w:lsdException w:name="Note Heading" w:semiHidden="1" w:unhideWhenUsed="1"/>
-    <w:lsdException w:name="Body Text 2" w:semiHidden="1" w:unhideWhenUsed="1"/>
-    <w:lsdException w:name="Body Text 3" w:semiHidden="1" w:unhideWhenUsed="1"/>
-    <w:lsdException w:name="Body Text Indent 2" w:semiHidden="1" w:unhideWhenUsed="1"/>
-    <w:lsdException w:name="Body Text Indent 3" w:semiHidden="1" w:unhideWhenUsed="1"/>
-    <w:lsdException w:name="Block Text" w:semiHidden="1" w:unhideWhenUsed="1"/>
-    <w:lsdException w:name="Hyperlink" w:semiHidden="1" w:unhideWhenUsed="1"/>
-    <w:lsdException w:name="FollowedHyperlink" w:semiHidden="1" w:unhideWhenUsed="1"/>
-    <w:lsdException w:name="Strong" w:uiPriority="22" w:qFormat="1"/>
-    <w:lsdException w:name="Emphasis" w:uiPriority="20" w:qFormat="1"/>
-    <w:lsdException w:name="Document Map" w:semiHidden="1" w:unhideWhenUsed="1"/>
-    <w:lsdException w:name="Plain Text" w:semiHidden="1" w:unhideWhenUsed="1"/>
-    <w:lsdException w:name="E-mail Signature" w:semiHidden="1" w:unhideWhenUsed="1"/>
-    <w:lsdException w:name="HTML Top of Form" w:semiHidden="1" w:unhideWhenUsed="1"/>
-    <w:lsdException w:name="HTML Bottom of Form" w:semiHidden="1" w:unhideWhenUsed="1"/>
-    <w:lsdException w:name="Normal (Web)" w:semiHidden="1" w:unhideWhenUsed="1"/>
-    <w:lsdException w:name="HTML Acronym" w:semiHidden="1" w:unhideWhenUsed="1"/>
-    <w:lsdException w:name="HTML Address" w:semiHidden="1" w:unhideWhenUsed="1"/>
-    <w:lsdException w:name="HTML Cite" w:semiHidden="1" w:unhideWhenUsed="1"/>
-    <w:lsdException w:name="HTML Code" w:semiHidden="1" w:unhideWhenUsed="1"/>
-    <w:lsdException w:name="HTML Definition" w:semiHidden="1" w:unhideWhenUsed="1"/>
-    <w:lsdException w:name="HTML Keyboard" w:semiHidden="1" w:unhideWhenUsed="1"/>
-    <w:lsdException w:name="HTML Preformatted" w:semiHidden="1" w:unhideWhenUsed="1"/>
-    <w:lsdException w:name="HTML Sample" w:semiHidden="1" w:unhideWhenUsed="1"/>
-    <w:lsdException w:name="HTML Typewriter" w:semiHidden="1" w:unhideWhenUsed="1"/>
-    <w:lsdException w:name="HTML Variable" w:semiHidden="1" w:unhideWhenUsed="1"/>
-    <w:lsdException w:name="Normal Table" w:semiHidden="1" w:unhideWhenUsed="1"/>
-    <w:lsdException w:name="annotation subject" w:semiHidden="1" w:unhideWhenUsed="1"/>
-    <w:lsdException w:name="No List" w:semiHidden="1" w:unhideWhenUsed="1"/>
-    <w:lsdException w:name="Outline List 1" w:semiHidden="1" w:unhideWhenUsed="1"/>
-    <w:lsdException w:name="Outline List 2" w:semiHidden="1" w:unhideWhenUsed="1"/>
-    <w:lsdException w:name="Outline List 3" w:semiHidden="1" w:unhideWhenUsed="1"/>
-    <w:lsdException w:name="Table Simple 1" w:semiHidden="1" w:unhideWhenUsed="1"/>
-    <w:lsdException w:name="Table Simple 2" w:semiHidden="1" w:unhideWhenUsed="1"/>
-    <w:lsdException w:name="Table Simple 3" w:semiHidden="1" w:unhideWhenUsed="1"/>
-    <w:lsdException w:name="Table Classic 1" w:semiHidden="1" w:unhideWhenUsed="1"/>
-    <w:lsdException w:name="Table Classic 2" w:semiHidden="1" w:unhideWhenUsed="1"/>
-    <w:lsdException w:name="Table Classic 3" w:semiHidden="1" w:unhideWhenUsed="1"/>
-    <w:lsdException w:name="Table Classic 4" w:semiHidden="1" w:unhideWhenUsed="1"/>
-    <w:lsdException w:name="Table Colorful 1" w:semiHidden="1" w:unhideWhenUsed="1"/>
-    <w:lsdException w:name="Table Colorful 2" w:semiHidden="1" w:unhideWhenUsed="1"/>
-    <w:lsdException w:name="Table Colorful 3" w:semiHidden="1" w:unhideWhenUsed="1"/>
-    <w:lsdException w:name="Table Columns 1" w:semiHidden="1" w:unhideWhenUsed="1"/>
-    <w:lsdException w:name="Table Columns 2" w:semiHidden="1" w:unhideWhenUsed="1"/>
-    <w:lsdException w:name="Table Columns 3" w:semiHidden="1" w:unhideWhenUsed="1"/>
-    <w:lsdException w:name="Table Columns 4" w:semiHidden="1" w:unhideWhenUsed="1"/>
-    <w:lsdException w:name="Table Columns 5" w:semiHidden="1" w:unhideWhenUsed="1"/>
-    <w:lsdException w:name="Table Grid 1" w:semiHidden="1" w:unhideWhenUsed="1"/>
-    <w:lsdException w:name="Table Grid 2" w:semiHidden="1" w:unhideWhenUsed="1"/>
-    <w:lsdException w:name="Table Grid 3" w:semiHidden="1" w:unhideWhenUsed="1"/>
-    <w:lsdException w:name="Table Grid 4" w:semiHidden="1" w:unhideWhenUsed="1"/>
-    <w:lsdException w:name="Table Grid 5" w:semiHidden="1" w:unhideWhenUsed="1"/>
-    <w:lsdException w:name="Table Grid 6" w:semiHidden="1" w:unhideWhenUsed="1"/>
-    <w:lsdException w:name="Table Grid 7" w:semiHidden="1" w:unhideWhenUsed="1"/>
-    <w:lsdException w:name="Table Grid 8" w:semiHidden="1" w:unhideWhenUsed="1"/>
-    <w:lsdException w:name="Table List 1" w:semiHidden="1" w:unhideWhenUsed="1"/>
-    <w:lsdException w:name="Table List 2" w:semiHidden="1" w:unhideWhenUsed="1"/>
-    <w:lsdException w:name="Table List 3" w:semiHidden="1" w:unhideWhenUsed="1"/>
-    <w:lsdException w:name="Table List 4" w:semiHidden="1" w:unhideWhenUsed="1"/>
-    <w:lsdException w:name="Table List 5" w:semiHidden="1" w:unhideWhenUsed="1"/>
-    <w:lsdException w:name="Table List 6" w:semiHidden="1" w:unhideWhenUsed="1"/>
-    <w:lsdException w:name="Table List 7" w:semiHidden="1" w:unhideWhenUsed="1"/>
-    <w:lsdException w:name="Table List 8" w:semiHidden="1" w:unhideWhenUsed="1"/>
-    <w:lsdException w:name="Table 3D effects 1" w:semiHidden="1" w:unhideWhenUsed="1"/>
-    <w:lsdException w:name="Table 3D effects 2" w:semiHidden="1" w:unhideWhenUsed="1"/>
-    <w:lsdException w:name="Table 3D effects 3" w:semiHidden="1" w:unhideWhenUsed="1"/>
-    <w:lsdException w:name="Table Contemporary" w:semiHidden="1" w:unhideWhenUsed="1"/>
-    <w:lsdException w:name="Table Elegant" w:semiHidden="1" w:unhideWhenUsed="1"/>
-    <w:lsdException w:name="Table Professional" w:semiHidden="1" w:unhideWhenUsed="1"/>
-    <w:lsdException w:name="Table Subtle 1" w:semiHidden="1" w:unhideWhenUsed="1"/>
-    <w:lsdException w:name="Table Subtle 2" w:semiHidden="1" w:unhideWhenUsed="1"/>
-    <w:lsdException w:name="Table Web 1" w:semiHidden="1" w:unhideWhenUsed="1"/>
-    <w:lsdException w:name="Table Web 2" w:semiHidden="1" w:unhideWhenUsed="1"/>
-    <w:lsdException w:name="Table Web 3" w:semiHidden="1" w:unhideWhenUsed="1"/>
-    <w:lsdException w:name="Balloon Text" w:semiHidden="1" w:unhideWhenUsed="1"/>
-    <w:lsdException w:name="Table Grid" w:uiPriority="39"/>
-    <w:lsdException w:name="Table Theme" w:semiHidden="1" w:unhideWhenUsed="1"/>
-    <w:lsdException w:name="Placeholder Text" w:semiHidden="1"/>
-    <w:lsdException w:name="No Spacing" w:uiPriority="1" w:qFormat="1"/>
-    <w:lsdException w:name="Light Shading" w:uiPriority="60"/>
-    <w:lsdException w:name="Light List" w:uiPriority="61"/>
-    <w:lsdException w:name="Light Grid" w:uiPriority="62"/>
-    <w:lsdException w:name="Medium Shading 1" w:uiPriority="63"/>
-    <w:lsdException w:name="Medium Shading 2" w:uiPriority="64"/>
-    <w:lsdException w:name="Medium List 1" w:uiPriority="65"/>
-    <w:lsdException w:name="Medium List 2" w:uiPriority="66"/>
-    <w:lsdException w:name="Medium Grid 1" w:uiPriority="67"/>
-    <w:lsdException w:name="Medium Grid 2" w:uiPriority="68"/>
-    <w:lsdException w:name="Medium Grid 3" w:uiPriority="69"/>
-    <w:lsdException w:name="Dark List" w:uiPriority="70"/>
-    <w:lsdException w:name="Colorful Shading" w:uiPriority="71"/>
-    <w:lsdException w:name="Colorful List" w:uiPriority="72"/>
-    <w:lsdException w:name="Colorful Grid" w:uiPriority="73"/>
-    <w:lsdException w:name="Light Shading Accent 1" w:uiPriority="60"/>
-    <w:lsdException w:name="Light List Accent 1" w:uiPriority="61"/>
-    <w:lsdException w:name="Light Grid Accent 1" w:uiPriority="62"/>
-    <w:lsdException w:name="Medium Shading 1 Accent 1" w:uiPriority="63"/>
-    <w:lsdException w:name="Medium Shading 2 Accent 1" w:uiPriority="64"/>
-    <w:lsdException w:name="Medium List 1 Accent 1" w:uiPriority="65"/>
-    <w:lsdException w:name="Revision" w:semiHidden="1"/>
-    <w:lsdException w:name="List Paragraph" w:uiPriority="34" w:qFormat="1"/>
-    <w:lsdException w:name="Quote" w:uiPriority="29" w:qFormat="1"/>
-    <w:lsdException w:name="Intense Quote" w:uiPriority="30" w:qFormat="1"/>
-    <w:lsdException w:name="Medium List 2 Accent 1" w:uiPriority="66"/>
-    <w:lsdException w:name="Medium Grid 1 Accent 1" w:uiPriority="67"/>
-    <w:lsdException w:name="Medium Grid 2 Accent 1" w:uiPriority="68"/>
-    <w:lsdException w:name="Medium Grid 3 Accent 1" w:uiPriority="69"/>
-    <w:lsdException w:name="Dark List Accent 1" w:uiPriority="70"/>
-    <w:lsdException w:name="Colorful Shading Accent 1" w:uiPriority="71"/>
-    <w:lsdException w:name="Colorful List Accent 1" w:uiPriority="72"/>
-    <w:lsdException w:name="Colorful Grid Accent 1" w:uiPriority="73"/>
-    <w:lsdException w:name="Light Shading Accent 2" w:uiPriority="60"/>
-    <w:lsdException w:name="Light List Accent 2" w:uiPriority="61"/>
-    <w:lsdException w:name="Light Grid Accent 2" w:uiPriority="62"/>
-    <w:lsdException w:name="Medium Shading 1 Accent 2" w:uiPriority="63"/>
-    <w:lsdException w:name="Medium Shading 2 Accent 2" w:uiPriority="64"/>
-    <w:lsdException w:name="Medium List 1 Accent 2" w:uiPriority="65"/>
-    <w:lsdException w:name="Medium List 2 Accent 2" w:uiPriority="66"/>
-    <w:lsdException w:name="Medium Grid 1 Accent 2" w:uiPriority="67"/>
-    <w:lsdException w:name="Medium Grid 2 Accent 2" w:uiPriority="68"/>
-    <w:lsdException w:name="Medium Grid 3 Accent 2" w:uiPriority="69"/>
-    <w:lsdException w:name="Dark List Accent 2" w:uiPriority="70"/>
-    <w:lsdException w:name="Colorful Shading Accent 2" w:uiPriority="71"/>
-    <w:lsdException w:name="Colorful List Accent 2" w:uiPriority="72"/>
-    <w:lsdException w:name="Colorful Grid Accent 2" w:uiPriority="73"/>
-    <w:lsdException w:name="Light Shading Accent 3" w:uiPriority="60"/>
-    <w:lsdException w:name="Light List Accent 3" w:uiPriority="61"/>
-    <w:lsdException w:name="Light Grid Accent 3" w:uiPriority="62"/>
-    <w:lsdException w:name="Medium Shading 1 Accent 3" w:uiPriority="63"/>
-    <w:lsdException w:name="Medium Shading 2 Accent 3" w:uiPriority="64"/>
-    <w:lsdException w:name="Medium List 1 Accent 3" w:uiPriority="65"/>
-    <w:lsdException w:name="Medium List 2 Accent 3" w:uiPriority="66"/>
-    <w:lsdException w:name="Medium Grid 1 Accent 3" w:uiPriority="67"/>
-    <w:lsdException w:name="Medium Grid 2 Accent 3" w:uiPriority="68"/>
-    <w:lsdException w:name="Medium Grid 3 Accent 3" w:uiPriority="69"/>
-    <w:lsdException w:name="Dark List Accent 3" w:uiPriority="70"/>
-    <w:lsdException w:name="Colorful Shading Accent 3" w:uiPriority="71"/>
-    <w:lsdException w:name="Colorful List Accent 3" w:uiPriority="72"/>
-    <w:lsdException w:name="Colorful Grid Accent 3" w:uiPriority="73"/>
-    <w:lsdException w:name="Light Shading Accent 4" w:uiPriority="60"/>
-    <w:lsdException w:name="Light List Accent 4" w:uiPriority="61"/>
-    <w:lsdException w:name="Light Grid Accent 4" w:uiPriority="62"/>
-    <w:lsdException w:name="Medium Shading 1 Accent 4" w:uiPriority="63"/>
-    <w:lsdException w:name="Medium Shading 2 Accent 4" w:uiPriority="64"/>
-    <w:lsdException w:name="Medium List 1 Accent 4" w:uiPriority="65"/>
-    <w:lsdException w:name="Medium List 2 Accent 4" w:uiPriority="66"/>
-    <w:lsdException w:name="Medium Grid 1 Accent 4" w:uiPriority="67"/>
-    <w:lsdException w:name="Medium Grid 2 Accent 4" w:uiPriority="68"/>
-    <w:lsdException w:name="Medium Grid 3 Accent 4" w:uiPriority="69"/>
-    <w:lsdException w:name="Dark List Accent 4" w:uiPriority="70"/>
-    <w:lsdException w:name="Colorful Shading Accent 4" w:uiPriority="71"/>
-    <w:lsdException w:name="Colorful List Accent 4" w:uiPriority="72"/>
-    <w:lsdException w:name="Colorful Grid Accent 4" w:uiPriority="73"/>
-    <w:lsdException w:name="Light Shading Accent 5" w:uiPriority="60"/>
-    <w:lsdException w:name="Light List Accent 5" w:uiPriority="61"/>
-    <w:lsdException w:name="Light Grid Accent 5" w:uiPriority="62"/>
-    <w:lsdException w:name="Medium Shading 1 Accent 5" w:uiPriority="63"/>
-    <w:lsdException w:name="Medium Shading 2 Accent 5" w:uiPriority="64"/>
-    <w:lsdException w:name="Medium List 1 Accent 5" w:uiPriority="65"/>
-    <w:lsdException w:name="Medium List 2 Accent 5" w:uiPriority="66"/>
-    <w:lsdException w:name="Medium Grid 1 Accent 5" w:uiPriority="67"/>
-    <w:lsdException w:name="Medium Grid 2 Accent 5" w:uiPriority="68"/>
-    <w:lsdException w:name="Medium Grid 3 Accent 5" w:uiPriority="69"/>
-    <w:lsdException w:name="Dark List Accent 5" w:uiPriority="70"/>
-    <w:lsdException w:name="Colorful Shading Accent 5" w:uiPriority="71"/>
-    <w:lsdException w:name="Colorful List Accent 5" w:uiPriority="72"/>
-    <w:lsdException w:name="Colorful Grid Accent 5" w:uiPriority="73"/>
-    <w:lsdException w:name="Light Shading Accent 6" w:uiPriority="60"/>
-    <w:lsdException w:name="Light List Accent 6" w:uiPriority="61"/>
-    <w:lsdException w:name="Light Grid Accent 6" w:uiPriority="62"/>
-    <w:lsdException w:name="Medium Shading 1 Accent 6" w:uiPriority="63"/>
-    <w:lsdException w:name="Medium Shading 2 Accent 6" w:uiPriority="64"/>
-    <w:lsdException w:name="Medium List 1 Accent 6" w:uiPriority="65"/>
-    <w:lsdException w:name="Medium List 2 Accent 6" w:uiPriority="66"/>
-    <w:lsdException w:name="Medium Grid 1 Accent 6" w:uiPriority="67"/>
-    <w:lsdException w:name="Medium Grid 2 Accent 6" w:uiPriority="68"/>
-    <w:lsdException w:name="Medium Grid 3 Accent 6" w:uiPriority="69"/>
-    <w:lsdException w:name="Dark List Accent 6" w:uiPriority="70"/>
-    <w:lsdException w:name="Colorful Shading Accent 6" w:uiPriority="71"/>
-    <w:lsdException w:name="Colorful List Accent 6" w:uiPriority="72"/>
-    <w:lsdException w:name="Colorful Grid Accent 6" w:uiPriority="73"/>
-    <w:lsdException w:name="Subtle Emphasis" w:uiPriority="19" w:qFormat="1"/>
-    <w:lsdException w:name="Intense Emphasis" w:uiPriority="21" w:qFormat="1"/>
-    <w:lsdException w:name="Subtle Reference" w:uiPriority="31" w:qFormat="1"/>
-    <w:lsdException w:name="Intense Reference" w:uiPriority="32" w:qFormat="1"/>
-    <w:lsdException w:name="Book Title" w:uiPriority="33" w:qFormat="1"/>
-    <w:lsdException w:name="Bibliography" w:semiHidden="1" w:uiPriority="37" w:unhideWhenUsed="1"/>
-    <w:lsdException w:name="TOC Heading" w:semiHidden="1" w:uiPriority="39" w:unhideWhenUsed="1" w:qFormat="1"/>
-    <w:lsdException w:name="Plain Table 1" w:uiPriority="41"/>
-    <w:lsdException w:name="Plain Table 2" w:uiPriority="42"/>
-    <w:lsdException w:name="Plain Table 3" w:uiPriority="43"/>
-    <w:lsdException w:name="Plain Table 4" w:uiPriority="44"/>
-    <w:lsdException w:name="Plain Table 5" w:uiPriority="45"/>
-    <w:lsdException w:name="Grid Table Light" w:uiPriority="40"/>
-    <w:lsdException w:name="Grid Table 1 Light" w:uiPriority="46"/>
-    <w:lsdException w:name="Grid Table 2" w:uiPriority="47"/>
-    <w:lsdException w:name="Grid Table 3" w:uiPriority="48"/>
-    <w:lsdException w:name="Grid Table 4" w:uiPriority="49"/>
-    <w:lsdException w:name="Grid Table 5 Dark" w:uiPriority="50"/>
-    <w:lsdException w:name="Grid Table 6 Colorful" w:uiPriority="51"/>
-    <w:lsdException w:name="Grid Table 7 Colorful" w:uiPriority="52"/>
-    <w:lsdException w:name="Grid Table 1 Light Accent 1" w:uiPriority="46"/>
-    <w:lsdException w:name="Grid Table 2 Accent 1" w:uiPriority="47"/>
-    <w:lsdException w:name="Grid Table 3 Accent 1" w:uiPriority="48"/>
-    <w:lsdException w:name="Grid Table 4 Accent 1" w:uiPriority="49"/>
-    <w:lsdException w:name="Grid Table 5 Dark Accent 1" w:uiPriority="50"/>
-    <w:lsdException w:name="Grid Table 6 Colorful Accent 1" w:uiPriority="51"/>
-    <w:lsdException w:name="Grid Table 7 Colorful Accent 1" w:uiPriority="52"/>
-    <w:lsdException w:name="Grid Table 1 Light Accent 2" w:uiPriority="46"/>
-    <w:lsdException w:name="Grid Table 2 Accent 2" w:uiPriority="47"/>
-    <w:lsdException w:name="Grid Table 3 Accent 2" w:uiPriority="48"/>
-    <w:lsdException w:name="Grid Table 4 Accent 2" w:uiPriority="49"/>
-    <w:lsdException w:name="Grid Table 5 Dark Accent 2" w:uiPriority="50"/>
-    <w:lsdException w:name="Grid Table 6 Colorful Accent 2" w:uiPriority="51"/>
-    <w:lsdException w:name="Grid Table 7 Colorful Accent 2" w:uiPriority="52"/>
-    <w:lsdException w:name="Grid Table 1 Light Accent 3" w:uiPriority="46"/>
-    <w:lsdException w:name="Grid Table 2 Accent 3" w:uiPriority="47"/>
-    <w:lsdException w:name="Grid Table 3 Accent 3" w:uiPriority="48"/>
-    <w:lsdException w:name="Grid Table 4 Accent 3" w:uiPriority="49"/>
-    <w:lsdException w:name="Grid Table 5 Dark Accent 3" w:uiPriority="50"/>
-    <w:lsdException w:name="Grid Table 6 Colorful Accent 3" w:uiPriority="51"/>
-    <w:lsdException w:name="Grid Table 7 Colorful Accent 3" w:uiPriority="52"/>
-    <w:lsdException w:name="Grid Table 1 Light Accent 4" w:uiPriority="46"/>
-    <w:lsdException w:name="Grid Table 2 Accent 4" w:uiPriority="47"/>
-    <w:lsdException w:name="Grid Table 3 Accent 4" w:uiPriority="48"/>
-    <w:lsdException w:name="Grid Table 4 Accent 4" w:uiPriority="49"/>
-    <w:lsdException w:name="Grid Table 5 Dark Accent 4" w:uiPriority="50"/>
-    <w:lsdException w:name="Grid Table 6 Colorful Accent 4" w:uiPriority="51"/>
-    <w:lsdException w:name="Grid Table 7 Colorful Accent 4" w:uiPriority="52"/>
-    <w:lsdException w:name="Grid Table 1 Light Accent 5" w:uiPriority="46"/>
-    <w:lsdException w:name="Grid Table 2 Accent 5" w:uiPriority="47"/>
-    <w:lsdException w:name="Grid Table 3 Accent 5" w:uiPriority="48"/>
-    <w:lsdException w:name="Grid Table 4 Accent 5" w:uiPriority="49"/>
-    <w:lsdException w:name="Grid Table 5 Dark Accent 5" w:uiPriority="50"/>
-    <w:lsdException w:name="Grid Table 6 Colorful Accent 5" w:uiPriority="51"/>
-    <w:lsdException w:name="Grid Table 7 Colorful Accent 5" w:uiPriority="52"/>
-    <w:lsdException w:name="Grid Table 1 Light Accent 6" w:uiPriority="46"/>
-    <w:lsdException w:name="Grid Table 2 Accent 6" w:uiPriority="47"/>
-    <w:lsdException w:name="Grid Table 3 Accent 6" w:uiPriority="48"/>
-    <w:lsdException w:name="Grid Table 4 Accent 6" w:uiPriority="49"/>
-    <w:lsdException w:name="Grid Table 5 Dark Accent 6" w:uiPriority="50"/>
-    <w:lsdException w:name="Grid Table 6 Colorful Accent 6" w:uiPriority="51"/>
-    <w:lsdException w:name="Grid Table 7 Colorful Accent 6" w:uiPriority="52"/>
-    <w:lsdException w:name="List Table 1 Light" w:uiPriority="46"/>
-    <w:lsdException w:name="List Table 2" w:uiPriority="47"/>
-    <w:lsdException w:name="List Table 3" w:uiPriority="48"/>
-    <w:lsdException w:name="List Table 4" w:uiPriority="49"/>
-    <w:lsdException w:name="List Table 5 Dark" w:uiPriority="50"/>
-    <w:lsdException w:name="List Table 6 Colorful" w:uiPriority="51"/>
-    <w:lsdException w:name="List Table 7 Colorful" w:uiPriority="52"/>
-    <w:lsdException w:name="List Table 1 Light Accent 1" w:uiPriority="46"/>
-    <w:lsdException w:name="List Table 2 Accent 1" w:uiPriority="47"/>
-    <w:lsdException w:name="List Table 3 Accent 1" w:uiPriority="48"/>
-    <w:lsdException w:name="List Table 4 Accent 1" w:uiPriority="49"/>
-    <w:lsdException w:name="List Table 5 Dark Accent 1" w:uiPriority="50"/>
-    <w:lsdException w:name="List Table 6 Colorful Accent 1" w:uiPriority="51"/>
-    <w:lsdException w:name="List Table 7 Colorful Accent 1" w:uiPriority="52"/>
-    <w:lsdException w:name="List Table 1 Light Accent 2" w:uiPriority="46"/>
-    <w:lsdException w:name="List Table 2 Accent 2" w:uiPriority="47"/>
-    <w:lsdException w:name="List Table 3 Accent 2" w:uiPriority="48"/>
-    <w:lsdException w:name="List Table 4 Accent 2" w:uiPriority="49"/>
-    <w:lsdException w:name="List Table 5 Dark Accent 2" w:uiPriority="50"/>
-    <w:lsdException w:name="List Table 6 Colorful Accent 2" w:uiPriority="51"/>
-    <w:lsdException w:name="List Table 7 Colorful Accent 2" w:uiPriority="52"/>
-    <w:lsdException w:name="List Table 1 Light Accent 3" w:uiPriority="46"/>
-    <w:lsdException w:name="List Table 2 Accent 3" w:uiPriority="47"/>
-    <w:lsdException w:name="List Table 3 Accent 3" w:uiPriority="48"/>
-    <w:lsdException w:name="List Table 4 Accent 3" w:uiPriority="49"/>
-    <w:lsdException w:name="List Table 5 Dark Accent 3" w:uiPriority="50"/>
-    <w:lsdException w:name="List Table 6 Colorful Accent 3" w:uiPriority="51"/>
-    <w:lsdException w:name="List Table 7 Colorful Accent 3" w:uiPriority="52"/>
-    <w:lsdException w:name="List Table 1 Light Accent 4" w:uiPriority="46"/>
-    <w:lsdException w:name="List Table 2 Accent 4" w:uiPriority="47"/>
-    <w:lsdException w:name="List Table 3 Accent 4" w:uiPriority="48"/>
-    <w:lsdException w:name="List Table 4 Accent 4" w:uiPriority="49"/>
-    <w:lsdException w:name="List Table 5 Dark Accent 4" w:uiPriority="50"/>
-    <w:lsdException w:name="List Table 6 Colorful Accent 4" w:uiPriority="51"/>
-    <w:lsdException w:name="List Table 7 Colorful Accent 4" w:uiPriority="52"/>
-    <w:lsdException w:name="List Table 1 Light Accent 5" w:uiPriority="46"/>
-    <w:lsdException w:name="List Table 2 Accent 5" w:uiPriority="47"/>
-    <w:lsdException w:name="List Table 3 Accent 5" w:uiPriority="48"/>
-    <w:lsdException w:name="List Table 4 Accent 5" w:uiPriority="49"/>
-    <w:lsdException w:name="List Table 5 Dark Accent 5" w:uiPriority="50"/>
-    <w:lsdException w:name="List Table 6 Colorful Accent 5" w:uiPriority="51"/>
-    <w:lsdException w:name="List Table 7 Colorful Accent 5" w:uiPriority="52"/>
-    <w:lsdException w:name="List Table 1 Light Accent 6" w:uiPriority="46"/>
-    <w:lsdException w:name="List Table 2 Accent 6" w:uiPriority="47"/>
-    <w:lsdException w:name="List Table 3 Accent 6" w:uiPriority="48"/>
-    <w:lsdException w:name="List Table 4 Accent 6" w:uiPriority="49"/>
-    <w:lsdException w:name="List Table 5 Dark Accent 6" w:uiPriority="50"/>
-    <w:lsdException w:name="List Table 6 Colorful Accent 6" w:uiPriority="51"/>
-    <w:lsdException w:name="List Table 7 Colorful Accent 6" w:uiPriority="52"/>
+  <w:latentStyles w:defLockedState="0" w:defUIPriority="99" w:defSemiHidden="1" w:defUnhideWhenUsed="1" w:defQFormat="0" w:count="267">
+    <w:lsdException w:name="Normal" w:semiHidden="0" w:uiPriority="0" w:unhideWhenUsed="0" w:qFormat="1"/>
+    <w:lsdException w:name="heading 1" w:semiHidden="0" w:uiPriority="9" w:unhideWhenUsed="0" w:qFormat="1"/>
+    <w:lsdException w:name="heading 2" w:uiPriority="9" w:qFormat="1"/>
+    <w:lsdException w:name="heading 3" w:uiPriority="9" w:qFormat="1"/>
+    <w:lsdException w:name="heading 4" w:uiPriority="9" w:qFormat="1"/>
+    <w:lsdException w:name="heading 5" w:uiPriority="9" w:qFormat="1"/>
+    <w:lsdException w:name="heading 6" w:uiPriority="9" w:qFormat="1"/>
+    <w:lsdException w:name="heading 7" w:uiPriority="9" w:qFormat="1"/>
+    <w:lsdException w:name="heading 8" w:uiPriority="9" w:qFormat="1"/>
+    <w:lsdException w:name="heading 9" w:uiPriority="9" w:qFormat="1"/>
+    <w:lsdException w:name="toc 1" w:uiPriority="39"/>
+    <w:lsdException w:name="toc 2" w:uiPriority="39"/>
+    <w:lsdException w:name="toc 3" w:uiPriority="39"/>
+    <w:lsdException w:name="toc 4" w:uiPriority="39"/>
+    <w:lsdException w:name="toc 5" w:uiPriority="39"/>
+    <w:lsdException w:name="toc 6" w:uiPriority="39"/>
+    <w:lsdException w:name="toc 7" w:uiPriority="39"/>
+    <w:lsdException w:name="toc 8" w:uiPriority="39"/>
+    <w:lsdException w:name="toc 9" w:uiPriority="39"/>
+    <w:lsdException w:name="caption" w:uiPriority="35" w:qFormat="1"/>
+    <w:lsdException w:name="Title" w:semiHidden="0" w:uiPriority="10" w:unhideWhenUsed="0" w:qFormat="1"/>
+    <w:lsdException w:name="Default Paragraph Font" w:uiPriority="1"/>
+    <w:lsdException w:name="Subtitle" w:semiHidden="0" w:uiPriority="11" w:unhideWhenUsed="0" w:qFormat="1"/>
+    <w:lsdException w:name="Strong" w:semiHidden="0" w:uiPriority="22" w:unhideWhenUsed="0" w:qFormat="1"/>
+    <w:lsdException w:name="Emphasis" w:semiHidden="0" w:uiPriority="20" w:unhideWhenUsed="0" w:qFormat="1"/>
+    <w:lsdException w:name="Table Grid" w:semiHidden="0" w:uiPriority="39" w:unhideWhenUsed="0"/>
+    <w:lsdException w:name="Placeholder Text" w:unhideWhenUsed="0"/>
+    <w:lsdException w:name="No Spacing" w:semiHidden="0" w:uiPriority="1" w:unhideWhenUsed="0" w:qFormat="1"/>
+    <w:lsdException w:name="Light Shading" w:semiHidden="0" w:uiPriority="60" w:unhideWhenUsed="0"/>
+    <w:lsdException w:name="Light List" w:semiHidden="0" w:uiPriority="61" w:unhideWhenUsed="0"/>
+    <w:lsdException w:name="Light Grid" w:semiHidden="0" w:uiPriority="62" w:unhideWhenUsed="0"/>
+    <w:lsdException w:name="Medium Shading 1" w:semiHidden="0" w:uiPriority="63" w:unhideWhenUsed="0"/>
+    <w:lsdException w:name="Medium Shading 2" w:semiHidden="0" w:uiPriority="64" w:unhideWhenUsed="0"/>
+    <w:lsdException w:name="Medium List 1" w:semiHidden="0" w:uiPriority="65" w:unhideWhenUsed="0"/>
+    <w:lsdException w:name="Medium List 2" w:semiHidden="0" w:uiPriority="66" w:unhideWhenUsed="0"/>
+    <w:lsdException w:name="Medium Grid 1" w:semiHidden="0" w:uiPriority="67" w:unhideWhenUsed="0"/>
+    <w:lsdException w:name="Medium Grid 2" w:semiHidden="0" w:uiPriority="68" w:unhideWhenUsed="0"/>
+    <w:lsdException w:name="Medium Grid 3" w:semiHidden="0" w:uiPriority="69" w:unhideWhenUsed="0"/>
+    <w:lsdException w:name="Dark List" w:semiHidden="0" w:uiPriority="70" w:unhideWhenUsed="0"/>
+    <w:lsdException w:name="Colorful Shading" w:semiHidden="0" w:uiPriority="71" w:unhideWhenUsed="0"/>
+    <w:lsdException w:name="Colorful List" w:semiHidden="0" w:uiPriority="72" w:unhideWhenUsed="0"/>
+    <w:lsdException w:name="Colorful Grid" w:semiHidden="0" w:uiPriority="73" w:unhideWhenUsed="0"/>
+    <w:lsdException w:name="Light Shading Accent 1" w:semiHidden="0" w:uiPriority="60" w:unhideWhenUsed="0"/>
+    <w:lsdException w:name="Light List Accent 1" w:semiHidden="0" w:uiPriority="61" w:unhideWhenUsed="0"/>
+    <w:lsdException w:name="Light Grid Accent 1" w:semiHidden="0" w:uiPriority="62" w:unhideWhenUsed="0"/>
+    <w:lsdException w:name="Medium Shading 1 Accent 1" w:semiHidden="0" w:uiPriority="63" w:unhideWhenUsed="0"/>
+    <w:lsdException w:name="Medium Shading 2 Accent 1" w:semiHidden="0" w:uiPriority="64" w:unhideWhenUsed="0"/>
+    <w:lsdException w:name="Medium List 1 Accent 1" w:semiHidden="0" w:uiPriority="65" w:unhideWhenUsed="0"/>
+    <w:lsdException w:name="Revision" w:unhideWhenUsed="0"/>
+    <w:lsdException w:name="List Paragraph" w:semiHidden="0" w:uiPriority="34" w:unhideWhenUsed="0" w:qFormat="1"/>
+    <w:lsdException w:name="Quote" w:semiHidden="0" w:uiPriority="29" w:unhideWhenUsed="0" w:qFormat="1"/>
+    <w:lsdException w:name="Intense Quote" w:semiHidden="0" w:uiPriority="30" w:unhideWhenUsed="0" w:qFormat="1"/>
+    <w:lsdException w:name="Medium List 2 Accent 1" w:semiHidden="0" w:uiPriority="66" w:unhideWhenUsed="0"/>
+    <w:lsdException w:name="Medium Grid 1 Accent 1" w:semiHidden="0" w:uiPriority="67" w:unhideWhenUsed="0"/>
+    <w:lsdException w:name="Medium Grid 2 Accent 1" w:semiHidden="0" w:uiPriority="68" w:unhideWhenUsed="0"/>
+    <w:lsdException w:name="Medium Grid 3 Accent 1" w:semiHidden="0" w:uiPriority="69" w:unhideWhenUsed="0"/>
+    <w:lsdException w:name="Dark List Accent 1" w:semiHidden="0" w:uiPriority="70" w:unhideWhenUsed="0"/>
+    <w:lsdException w:name="Colorful Shading Accent 1" w:semiHidden="0" w:uiPriority="71" w:unhideWhenUsed="0"/>
+    <w:lsdException w:name="Colorful List Accent 1" w:semiHidden="0" w:uiPriority="72" w:unhideWhenUsed="0"/>
+    <w:lsdException w:name="Colorful Grid Accent 1" w:semiHidden="0" w:uiPriority="73" w:unhideWhenUsed="0"/>
+    <w:lsdException w:name="Light Shading Accent 2" w:semiHidden="0" w:uiPriority="60" w:unhideWhenUsed="0"/>
+    <w:lsdException w:name="Light List Accent 2" w:semiHidden="0" w:uiPriority="61" w:unhideWhenUsed="0"/>
+    <w:lsdException w:name="Light Grid Accent 2" w:semiHidden="0" w:uiPriority="62" w:unhideWhenUsed="0"/>
+    <w:lsdException w:name="Medium Shading 1 Accent 2" w:semiHidden="0" w:uiPriority="63" w:unhideWhenUsed="0"/>
+    <w:lsdException w:name="Medium Shading 2 Accent 2" w:semiHidden="0" w:uiPriority="64" w:unhideWhenUsed="0"/>
+    <w:lsdException w:name="Medium List 1 Accent 2" w:semiHidden="0" w:uiPriority="65" w:unhideWhenUsed="0"/>
+    <w:lsdException w:name="Medium List 2 Accent 2" w:semiHidden="0" w:uiPriority="66" w:unhideWhenUsed="0"/>
+    <w:lsdException w:name="Medium Grid 1 Accent 2" w:semiHidden="0" w:uiPriority="67" w:unhideWhenUsed="0"/>
+    <w:lsdException w:name="Medium Grid 2 Accent 2" w:semiHidden="0" w:uiPriority="68" w:unhideWhenUsed="0"/>
+    <w:lsdException w:name="Medium Grid 3 Accent 2" w:semiHidden="0" w:uiPriority="69" w:unhideWhenUsed="0"/>
+    <w:lsdException w:name="Dark List Accent 2" w:semiHidden="0" w:uiPriority="70" w:unhideWhenUsed="0"/>
+    <w:lsdException w:name="Colorful Shading Accent 2" w:semiHidden="0" w:uiPriority="71" w:unhideWhenUsed="0"/>
+    <w:lsdException w:name="Colorful List Accent 2" w:semiHidden="0" w:uiPriority="72" w:unhideWhenUsed="0"/>
+    <w:lsdException w:name="Colorful Grid Accent 2" w:semiHidden="0" w:uiPriority="73" w:unhideWhenUsed="0"/>
+    <w:lsdException w:name="Light Shading Accent 3" w:semiHidden="0" w:uiPriority="60" w:unhideWhenUsed="0"/>
+    <w:lsdException w:name="Light List Accent 3" w:semiHidden="0" w:uiPriority="61" w:unhideWhenUsed="0"/>
+    <w:lsdException w:name="Light Grid Accent 3" w:semiHidden="0" w:uiPriority="62" w:unhideWhenUsed="0"/>
+    <w:lsdException w:name="Medium Shading 1 Accent 3" w:semiHidden="0" w:uiPriority="63" w:unhideWhenUsed="0"/>
+    <w:lsdException w:name="Medium Shading 2 Accent 3" w:semiHidden="0" w:uiPriority="64" w:unhideWhenUsed="0"/>
+    <w:lsdException w:name="Medium List 1 Accent 3" w:semiHidden="0" w:uiPriority="65" w:unhideWhenUsed="0"/>
+    <w:lsdException w:name="Medium List 2 Accent 3" w:semiHidden="0" w:uiPriority="66" w:unhideWhenUsed="0"/>
+    <w:lsdException w:name="Medium Grid 1 Accent 3" w:semiHidden="0" w:uiPriority="67" w:unhideWhenUsed="0"/>
+    <w:lsdException w:name="Medium Grid 2 Accent 3" w:semiHidden="0" w:uiPriority="68" w:unhideWhenUsed="0"/>
+    <w:lsdException w:name="Medium Grid 3 Accent 3" w:semiHidden="0" w:uiPriority="69" w:unhideWhenUsed="0"/>
+    <w:lsdException w:name="Dark List Accent 3" w:semiHidden="0" w:uiPriority="70" w:unhideWhenUsed="0"/>
+    <w:lsdException w:name="Colorful Shading Accent 3" w:semiHidden="0" w:uiPriority="71" w:unhideWhenUsed="0"/>
+    <w:lsdException w:name="Colorful List Accent 3" w:semiHidden="0" w:uiPriority="72" w:unhideWhenUsed="0"/>
+    <w:lsdException w:name="Colorful Grid Accent 3" w:semiHidden="0" w:uiPriority="73" w:unhideWhenUsed="0"/>
+    <w:lsdException w:name="Light Shading Accent 4" w:semiHidden="0" w:uiPriority="60" w:unhideWhenUsed="0"/>
+    <w:lsdException w:name="Light List Accent 4" w:semiHidden="0" w:uiPriority="61" w:unhideWhenUsed="0"/>
+    <w:lsdException w:name="Light Grid Accent 4" w:semiHidden="0" w:uiPriority="62" w:unhideWhenUsed="0"/>
+    <w:lsdException w:name="Medium Shading 1 Accent 4" w:semiHidden="0" w:uiPriority="63" w:unhideWhenUsed="0"/>
+    <w:lsdException w:name="Medium Shading 2 Accent 4" w:semiHidden="0" w:uiPriority="64" w:unhideWhenUsed="0"/>
+    <w:lsdException w:name="Medium List 1 Accent 4" w:semiHidden="0" w:uiPriority="65" w:unhideWhenUsed="0"/>
+    <w:lsdException w:name="Medium List 2 Accent 4" w:semiHidden="0" w:uiPriority="66" w:unhideWhenUsed="0"/>
+    <w:lsdException w:name="Medium Grid 1 Accent 4" w:semiHidden="0" w:uiPriority="67" w:unhideWhenUsed="0"/>
+    <w:lsdException w:name="Medium Grid 2 Accent 4" w:semiHidden="0" w:uiPriority="68" w:unhideWhenUsed="0"/>
+    <w:lsdException w:name="Medium Grid 3 Accent 4" w:semiHidden="0" w:uiPriority="69" w:unhideWhenUsed="0"/>
+    <w:lsdException w:name="Dark List Accent 4" w:semiHidden="0" w:uiPriority="70" w:unhideWhenUsed="0"/>
+    <w:lsdException w:name="Colorful Shading Accent 4" w:semiHidden="0" w:uiPriority="71" w:unhideWhenUsed="0"/>
+    <w:lsdException w:name="Colorful List Accent 4" w:semiHidden="0" w:uiPriority="72" w:unhideWhenUsed="0"/>
+    <w:lsdException w:name="Colorful Grid Accent 4" w:semiHidden="0" w:uiPriority="73" w:unhideWhenUsed="0"/>
+    <w:lsdException w:name="Light Shading Accent 5" w:semiHidden="0" w:uiPriority="60" w:unhideWhenUsed="0"/>
+    <w:lsdException w:name="Light List Accent 5" w:semiHidden="0" w:uiPriority="61" w:unhideWhenUsed="0"/>
+    <w:lsdException w:name="Light Grid Accent 5" w:semiHidden="0" w:uiPriority="62" w:unhideWhenUsed="0"/>
+    <w:lsdException w:name="Medium Shading 1 Accent 5" w:semiHidden="0" w:uiPriority="63" w:unhideWhenUsed="0"/>
+    <w:lsdException w:name="Medium Shading 2 Accent 5" w:semiHidden="0" w:uiPriority="64" w:unhideWhenUsed="0"/>
+    <w:lsdException w:name="Medium List 1 Accent 5" w:semiHidden="0" w:uiPriority="65" w:unhideWhenUsed="0"/>
+    <w:lsdException w:name="Medium List 2 Accent 5" w:semiHidden="0" w:uiPriority="66" w:unhideWhenUsed="0"/>
+    <w:lsdException w:name="Medium Grid 1 Accent 5" w:semiHidden="0" w:uiPriority="67" w:unhideWhenUsed="0"/>
+    <w:lsdException w:name="Medium Grid 2 Accent 5" w:semiHidden="0" w:uiPriority="68" w:unhideWhenUsed="0"/>
+    <w:lsdException w:name="Medium Grid 3 Accent 5" w:semiHidden="0" w:uiPriority="69" w:unhideWhenUsed="0"/>
+    <w:lsdException w:name="Dark List Accent 5" w:semiHidden="0" w:uiPriority="70" w:unhideWhenUsed="0"/>
+    <w:lsdException w:name="Colorful Shading Accent 5" w:semiHidden="0" w:uiPriority="71" w:unhideWhenUsed="0"/>
+    <w:lsdException w:name="Colorful List Accent 5" w:semiHidden="0" w:uiPriority="72" w:unhideWhenUsed="0"/>
+    <w:lsdException w:name="Colorful Grid Accent 5" w:semiHidden="0" w:uiPriority="73" w:unhideWhenUsed="0"/>
+    <w:lsdException w:name="Light Shading Accent 6" w:semiHidden="0" w:uiPriority="60" w:unhideWhenUsed="0"/>
+    <w:lsdException w:name="Light List Accent 6" w:semiHidden="0" w:uiPriority="61" w:unhideWhenUsed="0"/>
+    <w:lsdException w:name="Light Grid Accent 6" w:semiHidden="0" w:uiPriority="62" w:unhideWhenUsed="0"/>
+    <w:lsdException w:name="Medium Shading 1 Accent 6" w:semiHidden="0" w:uiPriority="63" w:unhideWhenUsed="0"/>
+    <w:lsdException w:name="Medium Shading 2 Accent 6" w:semiHidden="0" w:uiPriority="64" w:unhideWhenUsed="0"/>
+    <w:lsdException w:name="Medium List 1 Accent 6" w:semiHidden="0" w:uiPriority="65" w:unhideWhenUsed="0"/>
+    <w:lsdException w:name="Medium List 2 Accent 6" w:semiHidden="0" w:uiPriority="66" w:unhideWhenUsed="0"/>
+    <w:lsdException w:name="Medium Grid 1 Accent 6" w:semiHidden="0" w:uiPriority="67" w:unhideWhenUsed="0"/>
+    <w:lsdException w:name="Medium Grid 2 Accent 6" w:semiHidden="0" w:uiPriority="68" w:unhideWhenUsed="0"/>
+    <w:lsdException w:name="Medium Grid 3 Accent 6" w:semiHidden="0" w:uiPriority="69" w:unhideWhenUsed="0"/>
+    <w:lsdException w:name="Dark List Accent 6" w:semiHidden="0" w:uiPriority="70" w:unhideWhenUsed="0"/>
+    <w:lsdException w:name="Colorful Shading Accent 6" w:semiHidden="0" w:uiPriority="71" w:unhideWhenUsed="0"/>
+    <w:lsdException w:name="Colorful List Accent 6" w:semiHidden="0" w:uiPriority="72" w:unhideWhenUsed="0"/>
+    <w:lsdException w:name="Colorful Grid Accent 6" w:semiHidden="0" w:uiPriority="73" w:unhideWhenUsed="0"/>
+    <w:lsdException w:name="Subtle Emphasis" w:semiHidden="0" w:uiPriority="19" w:unhideWhenUsed="0" w:qFormat="1"/>
+    <w:lsdException w:name="Intense Emphasis" w:semiHidden="0" w:uiPriority="21" w:unhideWhenUsed="0" w:qFormat="1"/>
+    <w:lsdException w:name="Subtle Reference" w:semiHidden="0" w:uiPriority="31" w:unhideWhenUsed="0" w:qFormat="1"/>
+    <w:lsdException w:name="Intense Reference" w:semiHidden="0" w:uiPriority="32" w:unhideWhenUsed="0" w:qFormat="1"/>
+    <w:lsdException w:name="Book Title" w:semiHidden="0" w:uiPriority="33" w:unhideWhenUsed="0" w:qFormat="1"/>
+    <w:lsdException w:name="Bibliography" w:uiPriority="37"/>
+    <w:lsdException w:name="TOC Heading" w:uiPriority="39" w:qFormat="1"/>
   </w:latentStyles>
   <w:style w:type="paragraph" w:default="1" w:styleId="a">
     <w:name w:val="Normal"/>
@@ -2327,6 +2026,476 @@
       <w:sz w:val="24"/>
       <w:szCs w:val="24"/>
       <w:lang w:eastAsia="ru-RU"/>
+    </w:rPr>
+  </w:style>
+  <w:style w:type="paragraph" w:styleId="a9">
+    <w:name w:val="Balloon Text"/>
+    <w:basedOn w:val="a"/>
+    <w:link w:val="aa"/>
+    <w:uiPriority w:val="99"/>
+    <w:semiHidden/>
+    <w:unhideWhenUsed/>
+    <w:rsid w:val="00206229"/>
+    <w:pPr>
+      <w:spacing w:after="0" w:line="240" w:lineRule="auto"/>
+    </w:pPr>
+    <w:rPr>
+      <w:rFonts w:ascii="Tahoma" w:hAnsi="Tahoma" w:cs="Tahoma"/>
+      <w:sz w:val="16"/>
+      <w:szCs w:val="16"/>
+    </w:rPr>
+  </w:style>
+  <w:style w:type="character" w:customStyle="1" w:styleId="aa">
+    <w:name w:val="Текст выноски Знак"/>
+    <w:basedOn w:val="a0"/>
+    <w:link w:val="a9"/>
+    <w:uiPriority w:val="99"/>
+    <w:semiHidden/>
+    <w:rsid w:val="00206229"/>
+    <w:rPr>
+      <w:rFonts w:ascii="Tahoma" w:hAnsi="Tahoma" w:cs="Tahoma"/>
+      <w:sz w:val="16"/>
+      <w:szCs w:val="16"/>
+    </w:rPr>
+  </w:style>
+</w:styles>
+</file>
+
+<file path=word/stylesWithEffects.xml><?xml version="1.0" encoding="utf-8"?>
+<w:styles xmlns:wpc="http://schemas.microsoft.com/office/word/2010/wordprocessingCanvas" xmlns:mc="http://schemas.openxmlformats.org/markup-compatibility/2006" xmlns:o="urn:schemas-microsoft-com:office:office" xmlns:r="http://schemas.openxmlformats.org/officeDocument/2006/relationships" xmlns:m="http://schemas.openxmlformats.org/officeDocument/2006/math" xmlns:v="urn:schemas-microsoft-com:vml" xmlns:wp14="http://schemas.microsoft.com/office/word/2010/wordprocessingDrawing" xmlns:wp="http://schemas.openxmlformats.org/drawingml/2006/wordprocessingDrawing" xmlns:w10="urn:schemas-microsoft-com:office:word" xmlns:w="http://schemas.openxmlformats.org/wordprocessingml/2006/main" xmlns:w14="http://schemas.microsoft.com/office/word/2010/wordml" xmlns:wpg="http://schemas.microsoft.com/office/word/2010/wordprocessingGroup" xmlns:wpi="http://schemas.microsoft.com/office/word/2010/wordprocessingInk" xmlns:wne="http://schemas.microsoft.com/office/word/2006/wordml" xmlns:wps="http://schemas.microsoft.com/office/word/2010/wordprocessingShape" mc:Ignorable="w14 wp14">
+  <w:docDefaults>
+    <w:rPrDefault>
+      <w:rPr>
+        <w:rFonts w:asciiTheme="minorHAnsi" w:eastAsiaTheme="minorHAnsi" w:hAnsiTheme="minorHAnsi" w:cstheme="minorBidi"/>
+        <w:sz w:val="22"/>
+        <w:szCs w:val="22"/>
+        <w:lang w:val="ru-RU" w:eastAsia="en-US" w:bidi="ar-SA"/>
+      </w:rPr>
+    </w:rPrDefault>
+    <w:pPrDefault>
+      <w:pPr>
+        <w:spacing w:after="160" w:line="259" w:lineRule="auto"/>
+      </w:pPr>
+    </w:pPrDefault>
+  </w:docDefaults>
+  <w:latentStyles w:defLockedState="0" w:defUIPriority="99" w:defSemiHidden="1" w:defUnhideWhenUsed="1" w:defQFormat="0" w:count="267">
+    <w:lsdException w:name="Normal" w:semiHidden="0" w:uiPriority="0" w:unhideWhenUsed="0" w:qFormat="1"/>
+    <w:lsdException w:name="heading 1" w:semiHidden="0" w:uiPriority="9" w:unhideWhenUsed="0" w:qFormat="1"/>
+    <w:lsdException w:name="heading 2" w:uiPriority="9" w:qFormat="1"/>
+    <w:lsdException w:name="heading 3" w:uiPriority="9" w:qFormat="1"/>
+    <w:lsdException w:name="heading 4" w:uiPriority="9" w:qFormat="1"/>
+    <w:lsdException w:name="heading 5" w:uiPriority="9" w:qFormat="1"/>
+    <w:lsdException w:name="heading 6" w:uiPriority="9" w:qFormat="1"/>
+    <w:lsdException w:name="heading 7" w:uiPriority="9" w:qFormat="1"/>
+    <w:lsdException w:name="heading 8" w:uiPriority="9" w:qFormat="1"/>
+    <w:lsdException w:name="heading 9" w:uiPriority="9" w:qFormat="1"/>
+    <w:lsdException w:name="toc 1" w:uiPriority="39"/>
+    <w:lsdException w:name="toc 2" w:uiPriority="39"/>
+    <w:lsdException w:name="toc 3" w:uiPriority="39"/>
+    <w:lsdException w:name="toc 4" w:uiPriority="39"/>
+    <w:lsdException w:name="toc 5" w:uiPriority="39"/>
+    <w:lsdException w:name="toc 6" w:uiPriority="39"/>
+    <w:lsdException w:name="toc 7" w:uiPriority="39"/>
+    <w:lsdException w:name="toc 8" w:uiPriority="39"/>
+    <w:lsdException w:name="toc 9" w:uiPriority="39"/>
+    <w:lsdException w:name="caption" w:uiPriority="35" w:qFormat="1"/>
+    <w:lsdException w:name="Title" w:semiHidden="0" w:uiPriority="10" w:unhideWhenUsed="0" w:qFormat="1"/>
+    <w:lsdException w:name="Default Paragraph Font" w:uiPriority="1"/>
+    <w:lsdException w:name="Subtitle" w:semiHidden="0" w:uiPriority="11" w:unhideWhenUsed="0" w:qFormat="1"/>
+    <w:lsdException w:name="Strong" w:semiHidden="0" w:uiPriority="22" w:unhideWhenUsed="0" w:qFormat="1"/>
+    <w:lsdException w:name="Emphasis" w:semiHidden="0" w:uiPriority="20" w:unhideWhenUsed="0" w:qFormat="1"/>
+    <w:lsdException w:name="Table Grid" w:semiHidden="0" w:uiPriority="39" w:unhideWhenUsed="0"/>
+    <w:lsdException w:name="Placeholder Text" w:unhideWhenUsed="0"/>
+    <w:lsdException w:name="No Spacing" w:semiHidden="0" w:uiPriority="1" w:unhideWhenUsed="0" w:qFormat="1"/>
+    <w:lsdException w:name="Light Shading" w:semiHidden="0" w:uiPriority="60" w:unhideWhenUsed="0"/>
+    <w:lsdException w:name="Light List" w:semiHidden="0" w:uiPriority="61" w:unhideWhenUsed="0"/>
+    <w:lsdException w:name="Light Grid" w:semiHidden="0" w:uiPriority="62" w:unhideWhenUsed="0"/>
+    <w:lsdException w:name="Medium Shading 1" w:semiHidden="0" w:uiPriority="63" w:unhideWhenUsed="0"/>
+    <w:lsdException w:name="Medium Shading 2" w:semiHidden="0" w:uiPriority="64" w:unhideWhenUsed="0"/>
+    <w:lsdException w:name="Medium List 1" w:semiHidden="0" w:uiPriority="65" w:unhideWhenUsed="0"/>
+    <w:lsdException w:name="Medium List 2" w:semiHidden="0" w:uiPriority="66" w:unhideWhenUsed="0"/>
+    <w:lsdException w:name="Medium Grid 1" w:semiHidden="0" w:uiPriority="67" w:unhideWhenUsed="0"/>
+    <w:lsdException w:name="Medium Grid 2" w:semiHidden="0" w:uiPriority="68" w:unhideWhenUsed="0"/>
+    <w:lsdException w:name="Medium Grid 3" w:semiHidden="0" w:uiPriority="69" w:unhideWhenUsed="0"/>
+    <w:lsdException w:name="Dark List" w:semiHidden="0" w:uiPriority="70" w:unhideWhenUsed="0"/>
+    <w:lsdException w:name="Colorful Shading" w:semiHidden="0" w:uiPriority="71" w:unhideWhenUsed="0"/>
+    <w:lsdException w:name="Colorful List" w:semiHidden="0" w:uiPriority="72" w:unhideWhenUsed="0"/>
+    <w:lsdException w:name="Colorful Grid" w:semiHidden="0" w:uiPriority="73" w:unhideWhenUsed="0"/>
+    <w:lsdException w:name="Light Shading Accent 1" w:semiHidden="0" w:uiPriority="60" w:unhideWhenUsed="0"/>
+    <w:lsdException w:name="Light List Accent 1" w:semiHidden="0" w:uiPriority="61" w:unhideWhenUsed="0"/>
+    <w:lsdException w:name="Light Grid Accent 1" w:semiHidden="0" w:uiPriority="62" w:unhideWhenUsed="0"/>
+    <w:lsdException w:name="Medium Shading 1 Accent 1" w:semiHidden="0" w:uiPriority="63" w:unhideWhenUsed="0"/>
+    <w:lsdException w:name="Medium Shading 2 Accent 1" w:semiHidden="0" w:uiPriority="64" w:unhideWhenUsed="0"/>
+    <w:lsdException w:name="Medium List 1 Accent 1" w:semiHidden="0" w:uiPriority="65" w:unhideWhenUsed="0"/>
+    <w:lsdException w:name="Revision" w:unhideWhenUsed="0"/>
+    <w:lsdException w:name="List Paragraph" w:semiHidden="0" w:uiPriority="34" w:unhideWhenUsed="0" w:qFormat="1"/>
+    <w:lsdException w:name="Quote" w:semiHidden="0" w:uiPriority="29" w:unhideWhenUsed="0" w:qFormat="1"/>
+    <w:lsdException w:name="Intense Quote" w:semiHidden="0" w:uiPriority="30" w:unhideWhenUsed="0" w:qFormat="1"/>
+    <w:lsdException w:name="Medium List 2 Accent 1" w:semiHidden="0" w:uiPriority="66" w:unhideWhenUsed="0"/>
+    <w:lsdException w:name="Medium Grid 1 Accent 1" w:semiHidden="0" w:uiPriority="67" w:unhideWhenUsed="0"/>
+    <w:lsdException w:name="Medium Grid 2 Accent 1" w:semiHidden="0" w:uiPriority="68" w:unhideWhenUsed="0"/>
+    <w:lsdException w:name="Medium Grid 3 Accent 1" w:semiHidden="0" w:uiPriority="69" w:unhideWhenUsed="0"/>
+    <w:lsdException w:name="Dark List Accent 1" w:semiHidden="0" w:uiPriority="70" w:unhideWhenUsed="0"/>
+    <w:lsdException w:name="Colorful Shading Accent 1" w:semiHidden="0" w:uiPriority="71" w:unhideWhenUsed="0"/>
+    <w:lsdException w:name="Colorful List Accent 1" w:semiHidden="0" w:uiPriority="72" w:unhideWhenUsed="0"/>
+    <w:lsdException w:name="Colorful Grid Accent 1" w:semiHidden="0" w:uiPriority="73" w:unhideWhenUsed="0"/>
+    <w:lsdException w:name="Light Shading Accent 2" w:semiHidden="0" w:uiPriority="60" w:unhideWhenUsed="0"/>
+    <w:lsdException w:name="Light List Accent 2" w:semiHidden="0" w:uiPriority="61" w:unhideWhenUsed="0"/>
+    <w:lsdException w:name="Light Grid Accent 2" w:semiHidden="0" w:uiPriority="62" w:unhideWhenUsed="0"/>
+    <w:lsdException w:name="Medium Shading 1 Accent 2" w:semiHidden="0" w:uiPriority="63" w:unhideWhenUsed="0"/>
+    <w:lsdException w:name="Medium Shading 2 Accent 2" w:semiHidden="0" w:uiPriority="64" w:unhideWhenUsed="0"/>
+    <w:lsdException w:name="Medium List 1 Accent 2" w:semiHidden="0" w:uiPriority="65" w:unhideWhenUsed="0"/>
+    <w:lsdException w:name="Medium List 2 Accent 2" w:semiHidden="0" w:uiPriority="66" w:unhideWhenUsed="0"/>
+    <w:lsdException w:name="Medium Grid 1 Accent 2" w:semiHidden="0" w:uiPriority="67" w:unhideWhenUsed="0"/>
+    <w:lsdException w:name="Medium Grid 2 Accent 2" w:semiHidden="0" w:uiPriority="68" w:unhideWhenUsed="0"/>
+    <w:lsdException w:name="Medium Grid 3 Accent 2" w:semiHidden="0" w:uiPriority="69" w:unhideWhenUsed="0"/>
+    <w:lsdException w:name="Dark List Accent 2" w:semiHidden="0" w:uiPriority="70" w:unhideWhenUsed="0"/>
+    <w:lsdException w:name="Colorful Shading Accent 2" w:semiHidden="0" w:uiPriority="71" w:unhideWhenUsed="0"/>
+    <w:lsdException w:name="Colorful List Accent 2" w:semiHidden="0" w:uiPriority="72" w:unhideWhenUsed="0"/>
+    <w:lsdException w:name="Colorful Grid Accent 2" w:semiHidden="0" w:uiPriority="73" w:unhideWhenUsed="0"/>
+    <w:lsdException w:name="Light Shading Accent 3" w:semiHidden="0" w:uiPriority="60" w:unhideWhenUsed="0"/>
+    <w:lsdException w:name="Light List Accent 3" w:semiHidden="0" w:uiPriority="61" w:unhideWhenUsed="0"/>
+    <w:lsdException w:name="Light Grid Accent 3" w:semiHidden="0" w:uiPriority="62" w:unhideWhenUsed="0"/>
+    <w:lsdException w:name="Medium Shading 1 Accent 3" w:semiHidden="0" w:uiPriority="63" w:unhideWhenUsed="0"/>
+    <w:lsdException w:name="Medium Shading 2 Accent 3" w:semiHidden="0" w:uiPriority="64" w:unhideWhenUsed="0"/>
+    <w:lsdException w:name="Medium List 1 Accent 3" w:semiHidden="0" w:uiPriority="65" w:unhideWhenUsed="0"/>
+    <w:lsdException w:name="Medium List 2 Accent 3" w:semiHidden="0" w:uiPriority="66" w:unhideWhenUsed="0"/>
+    <w:lsdException w:name="Medium Grid 1 Accent 3" w:semiHidden="0" w:uiPriority="67" w:unhideWhenUsed="0"/>
+    <w:lsdException w:name="Medium Grid 2 Accent 3" w:semiHidden="0" w:uiPriority="68" w:unhideWhenUsed="0"/>
+    <w:lsdException w:name="Medium Grid 3 Accent 3" w:semiHidden="0" w:uiPriority="69" w:unhideWhenUsed="0"/>
+    <w:lsdException w:name="Dark List Accent 3" w:semiHidden="0" w:uiPriority="70" w:unhideWhenUsed="0"/>
+    <w:lsdException w:name="Colorful Shading Accent 3" w:semiHidden="0" w:uiPriority="71" w:unhideWhenUsed="0"/>
+    <w:lsdException w:name="Colorful List Accent 3" w:semiHidden="0" w:uiPriority="72" w:unhideWhenUsed="0"/>
+    <w:lsdException w:name="Colorful Grid Accent 3" w:semiHidden="0" w:uiPriority="73" w:unhideWhenUsed="0"/>
+    <w:lsdException w:name="Light Shading Accent 4" w:semiHidden="0" w:uiPriority="60" w:unhideWhenUsed="0"/>
+    <w:lsdException w:name="Light List Accent 4" w:semiHidden="0" w:uiPriority="61" w:unhideWhenUsed="0"/>
+    <w:lsdException w:name="Light Grid Accent 4" w:semiHidden="0" w:uiPriority="62" w:unhideWhenUsed="0"/>
+    <w:lsdException w:name="Medium Shading 1 Accent 4" w:semiHidden="0" w:uiPriority="63" w:unhideWhenUsed="0"/>
+    <w:lsdException w:name="Medium Shading 2 Accent 4" w:semiHidden="0" w:uiPriority="64" w:unhideWhenUsed="0"/>
+    <w:lsdException w:name="Medium List 1 Accent 4" w:semiHidden="0" w:uiPriority="65" w:unhideWhenUsed="0"/>
+    <w:lsdException w:name="Medium List 2 Accent 4" w:semiHidden="0" w:uiPriority="66" w:unhideWhenUsed="0"/>
+    <w:lsdException w:name="Medium Grid 1 Accent 4" w:semiHidden="0" w:uiPriority="67" w:unhideWhenUsed="0"/>
+    <w:lsdException w:name="Medium Grid 2 Accent 4" w:semiHidden="0" w:uiPriority="68" w:unhideWhenUsed="0"/>
+    <w:lsdException w:name="Medium Grid 3 Accent 4" w:semiHidden="0" w:uiPriority="69" w:unhideWhenUsed="0"/>
+    <w:lsdException w:name="Dark List Accent 4" w:semiHidden="0" w:uiPriority="70" w:unhideWhenUsed="0"/>
+    <w:lsdException w:name="Colorful Shading Accent 4" w:semiHidden="0" w:uiPriority="71" w:unhideWhenUsed="0"/>
+    <w:lsdException w:name="Colorful List Accent 4" w:semiHidden="0" w:uiPriority="72" w:unhideWhenUsed="0"/>
+    <w:lsdException w:name="Colorful Grid Accent 4" w:semiHidden="0" w:uiPriority="73" w:unhideWhenUsed="0"/>
+    <w:lsdException w:name="Light Shading Accent 5" w:semiHidden="0" w:uiPriority="60" w:unhideWhenUsed="0"/>
+    <w:lsdException w:name="Light List Accent 5" w:semiHidden="0" w:uiPriority="61" w:unhideWhenUsed="0"/>
+    <w:lsdException w:name="Light Grid Accent 5" w:semiHidden="0" w:uiPriority="62" w:unhideWhenUsed="0"/>
+    <w:lsdException w:name="Medium Shading 1 Accent 5" w:semiHidden="0" w:uiPriority="63" w:unhideWhenUsed="0"/>
+    <w:lsdException w:name="Medium Shading 2 Accent 5" w:semiHidden="0" w:uiPriority="64" w:unhideWhenUsed="0"/>
+    <w:lsdException w:name="Medium List 1 Accent 5" w:semiHidden="0" w:uiPriority="65" w:unhideWhenUsed="0"/>
+    <w:lsdException w:name="Medium List 2 Accent 5" w:semiHidden="0" w:uiPriority="66" w:unhideWhenUsed="0"/>
+    <w:lsdException w:name="Medium Grid 1 Accent 5" w:semiHidden="0" w:uiPriority="67" w:unhideWhenUsed="0"/>
+    <w:lsdException w:name="Medium Grid 2 Accent 5" w:semiHidden="0" w:uiPriority="68" w:unhideWhenUsed="0"/>
+    <w:lsdException w:name="Medium Grid 3 Accent 5" w:semiHidden="0" w:uiPriority="69" w:unhideWhenUsed="0"/>
+    <w:lsdException w:name="Dark List Accent 5" w:semiHidden="0" w:uiPriority="70" w:unhideWhenUsed="0"/>
+    <w:lsdException w:name="Colorful Shading Accent 5" w:semiHidden="0" w:uiPriority="71" w:unhideWhenUsed="0"/>
+    <w:lsdException w:name="Colorful List Accent 5" w:semiHidden="0" w:uiPriority="72" w:unhideWhenUsed="0"/>
+    <w:lsdException w:name="Colorful Grid Accent 5" w:semiHidden="0" w:uiPriority="73" w:unhideWhenUsed="0"/>
+    <w:lsdException w:name="Light Shading Accent 6" w:semiHidden="0" w:uiPriority="60" w:unhideWhenUsed="0"/>
+    <w:lsdException w:name="Light List Accent 6" w:semiHidden="0" w:uiPriority="61" w:unhideWhenUsed="0"/>
+    <w:lsdException w:name="Light Grid Accent 6" w:semiHidden="0" w:uiPriority="62" w:unhideWhenUsed="0"/>
+    <w:lsdException w:name="Medium Shading 1 Accent 6" w:semiHidden="0" w:uiPriority="63" w:unhideWhenUsed="0"/>
+    <w:lsdException w:name="Medium Shading 2 Accent 6" w:semiHidden="0" w:uiPriority="64" w:unhideWhenUsed="0"/>
+    <w:lsdException w:name="Medium List 1 Accent 6" w:semiHidden="0" w:uiPriority="65" w:unhideWhenUsed="0"/>
+    <w:lsdException w:name="Medium List 2 Accent 6" w:semiHidden="0" w:uiPriority="66" w:unhideWhenUsed="0"/>
+    <w:lsdException w:name="Medium Grid 1 Accent 6" w:semiHidden="0" w:uiPriority="67" w:unhideWhenUsed="0"/>
+    <w:lsdException w:name="Medium Grid 2 Accent 6" w:semiHidden="0" w:uiPriority="68" w:unhideWhenUsed="0"/>
+    <w:lsdException w:name="Medium Grid 3 Accent 6" w:semiHidden="0" w:uiPriority="69" w:unhideWhenUsed="0"/>
+    <w:lsdException w:name="Dark List Accent 6" w:semiHidden="0" w:uiPriority="70" w:unhideWhenUsed="0"/>
+    <w:lsdException w:name="Colorful Shading Accent 6" w:semiHidden="0" w:uiPriority="71" w:unhideWhenUsed="0"/>
+    <w:lsdException w:name="Colorful List Accent 6" w:semiHidden="0" w:uiPriority="72" w:unhideWhenUsed="0"/>
+    <w:lsdException w:name="Colorful Grid Accent 6" w:semiHidden="0" w:uiPriority="73" w:unhideWhenUsed="0"/>
+    <w:lsdException w:name="Subtle Emphasis" w:semiHidden="0" w:uiPriority="19" w:unhideWhenUsed="0" w:qFormat="1"/>
+    <w:lsdException w:name="Intense Emphasis" w:semiHidden="0" w:uiPriority="21" w:unhideWhenUsed="0" w:qFormat="1"/>
+    <w:lsdException w:name="Subtle Reference" w:semiHidden="0" w:uiPriority="31" w:unhideWhenUsed="0" w:qFormat="1"/>
+    <w:lsdException w:name="Intense Reference" w:semiHidden="0" w:uiPriority="32" w:unhideWhenUsed="0" w:qFormat="1"/>
+    <w:lsdException w:name="Book Title" w:semiHidden="0" w:uiPriority="33" w:unhideWhenUsed="0" w:qFormat="1"/>
+    <w:lsdException w:name="Bibliography" w:uiPriority="37"/>
+    <w:lsdException w:name="TOC Heading" w:uiPriority="39" w:qFormat="1"/>
+  </w:latentStyles>
+  <w:style w:type="paragraph" w:default="1" w:styleId="a">
+    <w:name w:val="Normal"/>
+    <w:qFormat/>
+    <w:rsid w:val="00152506"/>
+    <w:pPr>
+      <w:spacing w:after="200" w:line="276" w:lineRule="auto"/>
+    </w:pPr>
+  </w:style>
+  <w:style w:type="paragraph" w:styleId="1">
+    <w:name w:val="heading 1"/>
+    <w:basedOn w:val="a"/>
+    <w:next w:val="a"/>
+    <w:link w:val="10"/>
+    <w:uiPriority w:val="9"/>
+    <w:qFormat/>
+    <w:rsid w:val="004E5E32"/>
+    <w:pPr>
+      <w:jc w:val="center"/>
+      <w:outlineLvl w:val="0"/>
+    </w:pPr>
+    <w:rPr>
+      <w:rFonts w:ascii="Times New Roman" w:hAnsi="Times New Roman" w:cs="Times New Roman"/>
+      <w:sz w:val="44"/>
+      <w:szCs w:val="44"/>
+    </w:rPr>
+  </w:style>
+  <w:style w:type="character" w:default="1" w:styleId="a0">
+    <w:name w:val="Default Paragraph Font"/>
+    <w:uiPriority w:val="1"/>
+    <w:semiHidden/>
+    <w:unhideWhenUsed/>
+  </w:style>
+  <w:style w:type="table" w:default="1" w:styleId="a1">
+    <w:name w:val="Normal Table"/>
+    <w:uiPriority w:val="99"/>
+    <w:semiHidden/>
+    <w:unhideWhenUsed/>
+    <w:tblPr>
+      <w:tblInd w:w="0" w:type="dxa"/>
+      <w:tblCellMar>
+        <w:top w:w="0" w:type="dxa"/>
+        <w:left w:w="108" w:type="dxa"/>
+        <w:bottom w:w="0" w:type="dxa"/>
+        <w:right w:w="108" w:type="dxa"/>
+      </w:tblCellMar>
+    </w:tblPr>
+  </w:style>
+  <w:style w:type="numbering" w:default="1" w:styleId="a2">
+    <w:name w:val="No List"/>
+    <w:uiPriority w:val="99"/>
+    <w:semiHidden/>
+    <w:unhideWhenUsed/>
+  </w:style>
+  <w:style w:type="paragraph" w:customStyle="1" w:styleId="11">
+    <w:name w:val="Стиль1"/>
+    <w:basedOn w:val="1"/>
+    <w:link w:val="12"/>
+    <w:autoRedefine/>
+    <w:qFormat/>
+    <w:rsid w:val="004E5E32"/>
+    <w:pPr>
+      <w:keepNext/>
+      <w:keepLines/>
+      <w:spacing w:before="240" w:after="0"/>
+      <w:jc w:val="left"/>
+    </w:pPr>
+    <w:rPr>
+      <w:rFonts w:eastAsiaTheme="majorEastAsia"/>
+      <w:b/>
+      <w:color w:val="2E74B5" w:themeColor="accent1" w:themeShade="BF"/>
+      <w:sz w:val="32"/>
+      <w:szCs w:val="28"/>
+    </w:rPr>
+  </w:style>
+  <w:style w:type="character" w:customStyle="1" w:styleId="12">
+    <w:name w:val="Стиль1 Знак"/>
+    <w:basedOn w:val="10"/>
+    <w:link w:val="11"/>
+    <w:rsid w:val="004E5E32"/>
+    <w:rPr>
+      <w:rFonts w:ascii="Times New Roman" w:eastAsiaTheme="majorEastAsia" w:hAnsi="Times New Roman" w:cs="Times New Roman"/>
+      <w:b/>
+      <w:color w:val="2E74B5" w:themeColor="accent1" w:themeShade="BF"/>
+      <w:sz w:val="32"/>
+      <w:szCs w:val="28"/>
+    </w:rPr>
+  </w:style>
+  <w:style w:type="character" w:customStyle="1" w:styleId="10">
+    <w:name w:val="Заголовок 1 Знак"/>
+    <w:basedOn w:val="a0"/>
+    <w:link w:val="1"/>
+    <w:uiPriority w:val="9"/>
+    <w:rsid w:val="004E5E32"/>
+    <w:rPr>
+      <w:rFonts w:ascii="Times New Roman" w:hAnsi="Times New Roman" w:cs="Times New Roman"/>
+      <w:sz w:val="44"/>
+      <w:szCs w:val="44"/>
+    </w:rPr>
+  </w:style>
+  <w:style w:type="paragraph" w:customStyle="1" w:styleId="13">
+    <w:name w:val="Мой заголовок 1"/>
+    <w:basedOn w:val="1"/>
+    <w:link w:val="14"/>
+    <w:autoRedefine/>
+    <w:qFormat/>
+    <w:rsid w:val="004E5E32"/>
+    <w:pPr>
+      <w:keepNext/>
+      <w:keepLines/>
+      <w:spacing w:before="240" w:after="0"/>
+      <w:jc w:val="left"/>
+    </w:pPr>
+    <w:rPr>
+      <w:rFonts w:eastAsiaTheme="majorEastAsia"/>
+      <w:b/>
+      <w:color w:val="2E74B5" w:themeColor="accent1" w:themeShade="BF"/>
+      <w:sz w:val="32"/>
+      <w:szCs w:val="32"/>
+    </w:rPr>
+  </w:style>
+  <w:style w:type="character" w:customStyle="1" w:styleId="14">
+    <w:name w:val="Мой заголовок 1 Знак"/>
+    <w:basedOn w:val="10"/>
+    <w:link w:val="13"/>
+    <w:rsid w:val="004E5E32"/>
+    <w:rPr>
+      <w:rFonts w:ascii="Times New Roman" w:eastAsiaTheme="majorEastAsia" w:hAnsi="Times New Roman" w:cs="Times New Roman"/>
+      <w:b/>
+      <w:color w:val="2E74B5" w:themeColor="accent1" w:themeShade="BF"/>
+      <w:sz w:val="32"/>
+      <w:szCs w:val="32"/>
+    </w:rPr>
+  </w:style>
+  <w:style w:type="paragraph" w:styleId="a3">
+    <w:name w:val="List Paragraph"/>
+    <w:basedOn w:val="a"/>
+    <w:uiPriority w:val="34"/>
+    <w:qFormat/>
+    <w:rsid w:val="007A7D78"/>
+    <w:pPr>
+      <w:ind w:left="720"/>
+      <w:contextualSpacing/>
+    </w:pPr>
+  </w:style>
+  <w:style w:type="paragraph" w:customStyle="1" w:styleId="Norm">
+    <w:name w:val="Norm"/>
+    <w:qFormat/>
+    <w:rsid w:val="00152506"/>
+    <w:pPr>
+      <w:spacing w:after="0" w:line="240" w:lineRule="auto"/>
+      <w:ind w:firstLine="709"/>
+      <w:jc w:val="both"/>
+    </w:pPr>
+    <w:rPr>
+      <w:rFonts w:ascii="Times New Roman" w:hAnsi="Times New Roman" w:cs="Times New Roman"/>
+      <w:sz w:val="28"/>
+      <w:szCs w:val="28"/>
+    </w:rPr>
+  </w:style>
+  <w:style w:type="paragraph" w:customStyle="1" w:styleId="Zagolovok">
+    <w:name w:val="Zagolovok"/>
+    <w:next w:val="Norm"/>
+    <w:link w:val="Zagolovok0"/>
+    <w:qFormat/>
+    <w:rsid w:val="004B5DCD"/>
+    <w:pPr>
+      <w:numPr>
+        <w:numId w:val="2"/>
+      </w:numPr>
+      <w:spacing w:after="0" w:line="240" w:lineRule="auto"/>
+      <w:contextualSpacing/>
+      <w:jc w:val="both"/>
+      <w:outlineLvl w:val="0"/>
+    </w:pPr>
+    <w:rPr>
+      <w:rFonts w:ascii="Times New Roman" w:hAnsi="Times New Roman" w:cs="Times New Roman"/>
+      <w:sz w:val="28"/>
+      <w:szCs w:val="28"/>
+    </w:rPr>
+  </w:style>
+  <w:style w:type="character" w:customStyle="1" w:styleId="Zagolovok0">
+    <w:name w:val="Zagolovok Знак"/>
+    <w:basedOn w:val="a0"/>
+    <w:link w:val="Zagolovok"/>
+    <w:rsid w:val="004B5DCD"/>
+    <w:rPr>
+      <w:rFonts w:ascii="Times New Roman" w:hAnsi="Times New Roman" w:cs="Times New Roman"/>
+      <w:sz w:val="28"/>
+      <w:szCs w:val="28"/>
+    </w:rPr>
+  </w:style>
+  <w:style w:type="paragraph" w:styleId="a4">
+    <w:name w:val="header"/>
+    <w:basedOn w:val="a"/>
+    <w:link w:val="a5"/>
+    <w:uiPriority w:val="99"/>
+    <w:unhideWhenUsed/>
+    <w:rsid w:val="00152506"/>
+    <w:pPr>
+      <w:tabs>
+        <w:tab w:val="center" w:pos="4677"/>
+        <w:tab w:val="right" w:pos="9355"/>
+      </w:tabs>
+      <w:spacing w:after="0" w:line="240" w:lineRule="auto"/>
+    </w:pPr>
+  </w:style>
+  <w:style w:type="character" w:customStyle="1" w:styleId="a5">
+    <w:name w:val="Верхний колонтитул Знак"/>
+    <w:basedOn w:val="a0"/>
+    <w:link w:val="a4"/>
+    <w:uiPriority w:val="99"/>
+    <w:rsid w:val="00152506"/>
+  </w:style>
+  <w:style w:type="paragraph" w:styleId="a6">
+    <w:name w:val="footer"/>
+    <w:basedOn w:val="a"/>
+    <w:link w:val="a7"/>
+    <w:uiPriority w:val="99"/>
+    <w:unhideWhenUsed/>
+    <w:rsid w:val="00152506"/>
+    <w:pPr>
+      <w:tabs>
+        <w:tab w:val="center" w:pos="4677"/>
+        <w:tab w:val="right" w:pos="9355"/>
+      </w:tabs>
+      <w:spacing w:after="0" w:line="240" w:lineRule="auto"/>
+    </w:pPr>
+  </w:style>
+  <w:style w:type="character" w:customStyle="1" w:styleId="a7">
+    <w:name w:val="Нижний колонтитул Знак"/>
+    <w:basedOn w:val="a0"/>
+    <w:link w:val="a6"/>
+    <w:uiPriority w:val="99"/>
+    <w:rsid w:val="00152506"/>
+  </w:style>
+  <w:style w:type="paragraph" w:styleId="a8">
+    <w:name w:val="Normal (Web)"/>
+    <w:basedOn w:val="a"/>
+    <w:uiPriority w:val="99"/>
+    <w:unhideWhenUsed/>
+    <w:rsid w:val="00152506"/>
+    <w:pPr>
+      <w:spacing w:before="100" w:beforeAutospacing="1" w:after="100" w:afterAutospacing="1" w:line="240" w:lineRule="auto"/>
+    </w:pPr>
+    <w:rPr>
+      <w:rFonts w:ascii="Times New Roman" w:eastAsia="Times New Roman" w:hAnsi="Times New Roman" w:cs="Times New Roman"/>
+      <w:sz w:val="24"/>
+      <w:szCs w:val="24"/>
+      <w:lang w:eastAsia="ru-RU"/>
+    </w:rPr>
+  </w:style>
+  <w:style w:type="paragraph" w:styleId="a9">
+    <w:name w:val="Balloon Text"/>
+    <w:basedOn w:val="a"/>
+    <w:link w:val="aa"/>
+    <w:uiPriority w:val="99"/>
+    <w:semiHidden/>
+    <w:unhideWhenUsed/>
+    <w:rsid w:val="00206229"/>
+    <w:pPr>
+      <w:spacing w:after="0" w:line="240" w:lineRule="auto"/>
+    </w:pPr>
+    <w:rPr>
+      <w:rFonts w:ascii="Tahoma" w:hAnsi="Tahoma" w:cs="Tahoma"/>
+      <w:sz w:val="16"/>
+      <w:szCs w:val="16"/>
+    </w:rPr>
+  </w:style>
+  <w:style w:type="character" w:customStyle="1" w:styleId="aa">
+    <w:name w:val="Текст выноски Знак"/>
+    <w:basedOn w:val="a0"/>
+    <w:link w:val="a9"/>
+    <w:uiPriority w:val="99"/>
+    <w:semiHidden/>
+    <w:rsid w:val="00206229"/>
+    <w:rPr>
+      <w:rFonts w:ascii="Tahoma" w:hAnsi="Tahoma" w:cs="Tahoma"/>
+      <w:sz w:val="16"/>
+      <w:szCs w:val="16"/>
     </w:rPr>
   </w:style>
 </w:styles>
@@ -2587,7 +2756,7 @@
   <a:extraClrSchemeLst/>
   <a:extLst>
     <a:ext uri="{05A4C25C-085E-4340-85A3-A5531E510DB2}">
-      <thm15:themeFamily xmlns:thm15="http://schemas.microsoft.com/office/thememl/2012/main" name="Office Theme" id="{62F939B6-93AF-4DB8-9C6B-D6C7DFDC589F}" vid="{4A3C46E8-61CC-4603-A589-7422A47A8E4A}"/>
+      <thm15:themeFamily xmlns:thm15="http://schemas.microsoft.com/office/thememl/2012/main" xmlns="" name="Office Theme" id="{62F939B6-93AF-4DB8-9C6B-D6C7DFDC589F}" vid="{4A3C46E8-61CC-4603-A589-7422A47A8E4A}"/>
     </a:ext>
   </a:extLst>
 </a:theme>
@@ -2598,7 +2767,7 @@
 </file>
 
 <file path=customXml/itemProps1.xml><?xml version="1.0" encoding="utf-8"?>
-<ds:datastoreItem xmlns:ds="http://schemas.openxmlformats.org/officeDocument/2006/customXml" ds:itemID="{421FEA68-6A2A-4113-B8B6-9177C03A13AE}">
+<ds:datastoreItem xmlns:ds="http://schemas.openxmlformats.org/officeDocument/2006/customXml" ds:itemID="{D5EB1E15-32E4-4F28-BCA9-96C60836BA2C}">
   <ds:schemaRefs>
     <ds:schemaRef ds:uri="http://schemas.openxmlformats.org/officeDocument/2006/bibliography"/>
   </ds:schemaRefs>

</xml_diff>